<commit_message>
Adding location for the latest version
Former-commit-id: 96d1e35a9e2077a36f8df09e2384fe330bbf6c05
</commit_message>
<xml_diff>
--- a/lab/javaee7-hol.docx
+++ b/lab/javaee7-hol.docx
@@ -229,15 +229,7 @@
         <w:rPr>
           <w:rFonts w:ascii="Arial" w:hAnsi="Arial" w:cs="Arial"/>
         </w:rPr>
-        <w:t>Version</w:t>
-      </w:r>
-      <w:bookmarkStart w:id="0" w:name="_GoBack"/>
-      <w:bookmarkEnd w:id="0"/>
-      <w:r>
-        <w:rPr>
-          <w:rFonts w:ascii="Arial" w:hAnsi="Arial" w:cs="Arial"/>
-        </w:rPr>
-        <w:t xml:space="preserve"> 1.0</w:t>
+        <w:t>Version 1.0</w:t>
       </w:r>
     </w:p>
     <w:p>
@@ -380,6 +372,8 @@
           <w:r>
             <w:fldChar w:fldCharType="separate"/>
           </w:r>
+          <w:bookmarkStart w:id="0" w:name="_GoBack"/>
+          <w:bookmarkEnd w:id="0"/>
           <w:r>
             <w:rPr>
               <w:noProof/>
@@ -402,7 +396,7 @@
             <w:rPr>
               <w:noProof/>
             </w:rPr>
-            <w:instrText xml:space="preserve"> PAGEREF _Toc225679220 \h </w:instrText>
+            <w:instrText xml:space="preserve"> PAGEREF _Toc225679663 \h </w:instrText>
           </w:r>
           <w:r>
             <w:rPr>
@@ -463,7 +457,7 @@
             <w:rPr>
               <w:noProof/>
             </w:rPr>
-            <w:instrText xml:space="preserve"> PAGEREF _Toc225679221 \h </w:instrText>
+            <w:instrText xml:space="preserve"> PAGEREF _Toc225679664 \h </w:instrText>
           </w:r>
           <w:r>
             <w:rPr>
@@ -522,7 +516,7 @@
             <w:rPr>
               <w:noProof/>
             </w:rPr>
-            <w:instrText xml:space="preserve"> PAGEREF _Toc225679222 \h </w:instrText>
+            <w:instrText xml:space="preserve"> PAGEREF _Toc225679665 \h </w:instrText>
           </w:r>
           <w:r>
             <w:rPr>
@@ -583,7 +577,7 @@
             <w:rPr>
               <w:noProof/>
             </w:rPr>
-            <w:instrText xml:space="preserve"> PAGEREF _Toc225679223 \h </w:instrText>
+            <w:instrText xml:space="preserve"> PAGEREF _Toc225679666 \h </w:instrText>
           </w:r>
           <w:r>
             <w:rPr>
@@ -642,7 +636,7 @@
             <w:rPr>
               <w:noProof/>
             </w:rPr>
-            <w:instrText xml:space="preserve"> PAGEREF _Toc225679224 \h </w:instrText>
+            <w:instrText xml:space="preserve"> PAGEREF _Toc225679667 \h </w:instrText>
           </w:r>
           <w:r>
             <w:rPr>
@@ -701,7 +695,7 @@
             <w:rPr>
               <w:noProof/>
             </w:rPr>
-            <w:instrText xml:space="preserve"> PAGEREF _Toc225679225 \h </w:instrText>
+            <w:instrText xml:space="preserve"> PAGEREF _Toc225679668 \h </w:instrText>
           </w:r>
           <w:r>
             <w:rPr>
@@ -760,7 +754,7 @@
             <w:rPr>
               <w:noProof/>
             </w:rPr>
-            <w:instrText xml:space="preserve"> PAGEREF _Toc225679226 \h </w:instrText>
+            <w:instrText xml:space="preserve"> PAGEREF _Toc225679669 \h </w:instrText>
           </w:r>
           <w:r>
             <w:rPr>
@@ -819,7 +813,7 @@
             <w:rPr>
               <w:noProof/>
             </w:rPr>
-            <w:instrText xml:space="preserve"> PAGEREF _Toc225679227 \h </w:instrText>
+            <w:instrText xml:space="preserve"> PAGEREF _Toc225679670 \h </w:instrText>
           </w:r>
           <w:r>
             <w:rPr>
@@ -878,7 +872,7 @@
             <w:rPr>
               <w:noProof/>
             </w:rPr>
-            <w:instrText xml:space="preserve"> PAGEREF _Toc225679228 \h </w:instrText>
+            <w:instrText xml:space="preserve"> PAGEREF _Toc225679671 \h </w:instrText>
           </w:r>
           <w:r>
             <w:rPr>
@@ -937,7 +931,7 @@
             <w:rPr>
               <w:noProof/>
             </w:rPr>
-            <w:instrText xml:space="preserve"> PAGEREF _Toc225679229 \h </w:instrText>
+            <w:instrText xml:space="preserve"> PAGEREF _Toc225679672 \h </w:instrText>
           </w:r>
           <w:r>
             <w:rPr>
@@ -996,7 +990,7 @@
             <w:rPr>
               <w:noProof/>
             </w:rPr>
-            <w:instrText xml:space="preserve"> PAGEREF _Toc225679230 \h </w:instrText>
+            <w:instrText xml:space="preserve"> PAGEREF _Toc225679673 \h </w:instrText>
           </w:r>
           <w:r>
             <w:rPr>
@@ -1055,7 +1049,7 @@
             <w:rPr>
               <w:noProof/>
             </w:rPr>
-            <w:instrText xml:space="preserve"> PAGEREF _Toc225679231 \h </w:instrText>
+            <w:instrText xml:space="preserve"> PAGEREF _Toc225679674 \h </w:instrText>
           </w:r>
           <w:r>
             <w:rPr>
@@ -1114,7 +1108,7 @@
             <w:rPr>
               <w:noProof/>
             </w:rPr>
-            <w:instrText xml:space="preserve"> PAGEREF _Toc225679232 \h </w:instrText>
+            <w:instrText xml:space="preserve"> PAGEREF _Toc225679675 \h </w:instrText>
           </w:r>
           <w:r>
             <w:rPr>
@@ -1173,7 +1167,7 @@
             <w:rPr>
               <w:noProof/>
             </w:rPr>
-            <w:instrText xml:space="preserve"> PAGEREF _Toc225679233 \h </w:instrText>
+            <w:instrText xml:space="preserve"> PAGEREF _Toc225679676 \h </w:instrText>
           </w:r>
           <w:r>
             <w:rPr>
@@ -1232,7 +1226,7 @@
             <w:rPr>
               <w:noProof/>
             </w:rPr>
-            <w:instrText xml:space="preserve"> PAGEREF _Toc225679234 \h </w:instrText>
+            <w:instrText xml:space="preserve"> PAGEREF _Toc225679677 \h </w:instrText>
           </w:r>
           <w:r>
             <w:rPr>
@@ -1291,7 +1285,7 @@
             <w:rPr>
               <w:noProof/>
             </w:rPr>
-            <w:instrText xml:space="preserve"> PAGEREF _Toc225679235 \h </w:instrText>
+            <w:instrText xml:space="preserve"> PAGEREF _Toc225679678 \h </w:instrText>
           </w:r>
           <w:r>
             <w:rPr>
@@ -1350,7 +1344,7 @@
             <w:rPr>
               <w:noProof/>
             </w:rPr>
-            <w:instrText xml:space="preserve"> PAGEREF _Toc225679236 \h </w:instrText>
+            <w:instrText xml:space="preserve"> PAGEREF _Toc225679679 \h </w:instrText>
           </w:r>
           <w:r>
             <w:rPr>
@@ -1411,7 +1405,7 @@
             <w:rPr>
               <w:noProof/>
             </w:rPr>
-            <w:instrText xml:space="preserve"> PAGEREF _Toc225679237 \h </w:instrText>
+            <w:instrText xml:space="preserve"> PAGEREF _Toc225679680 \h </w:instrText>
           </w:r>
           <w:r>
             <w:rPr>
@@ -1458,7 +1452,7 @@
       <w:pPr>
         <w:pStyle w:val="Heading1"/>
       </w:pPr>
-      <w:bookmarkStart w:id="1" w:name="_Toc225679220"/>
+      <w:bookmarkStart w:id="1" w:name="_Toc225679663"/>
       <w:r>
         <w:t>1.0 Introduction</w:t>
       </w:r>
@@ -1843,6 +1837,49 @@
         </w:rPr>
         <w:t>Together these APIs will allow you to be more productive by simplifying enterprise development.</w:t>
       </w:r>
+    </w:p>
+    <w:p>
+      <w:pPr>
+        <w:pStyle w:val="ListParagraph"/>
+        <w:ind w:left="0"/>
+        <w:rPr>
+          <w:rFonts w:ascii="Arial" w:eastAsia="Times New Roman" w:hAnsi="Arial" w:cs="Arial"/>
+          <w:color w:val="000000"/>
+        </w:rPr>
+      </w:pPr>
+    </w:p>
+    <w:p>
+      <w:pPr>
+        <w:pStyle w:val="ListParagraph"/>
+        <w:ind w:left="0"/>
+        <w:rPr>
+          <w:rFonts w:ascii="Arial" w:eastAsia="Times New Roman" w:hAnsi="Arial" w:cs="Arial"/>
+          <w:color w:val="000000"/>
+        </w:rPr>
+      </w:pPr>
+      <w:r>
+        <w:rPr>
+          <w:rFonts w:ascii="Arial" w:eastAsia="Times New Roman" w:hAnsi="Arial" w:cs="Arial"/>
+          <w:color w:val="000000"/>
+        </w:rPr>
+        <w:t xml:space="preserve">The latest version of this document can be downloaded from </w:t>
+      </w:r>
+      <w:hyperlink r:id="rId11" w:history="1">
+        <w:r>
+          <w:rPr>
+            <w:rStyle w:val="Hyperlink"/>
+            <w:rFonts w:ascii="Arial" w:eastAsia="Times New Roman" w:hAnsi="Arial" w:cs="Arial"/>
+          </w:rPr>
+          <w:t>glassfish.org/hol/javaee7-hol.pdf</w:t>
+        </w:r>
+      </w:hyperlink>
+      <w:r>
+        <w:rPr>
+          <w:rFonts w:ascii="Arial" w:eastAsia="Times New Roman" w:hAnsi="Arial" w:cs="Arial"/>
+          <w:color w:val="000000"/>
+        </w:rPr>
+        <w:t>.</w:t>
+      </w:r>
       <w:r>
         <w:rPr>
           <w:rFonts w:ascii="Arial" w:eastAsia="Times New Roman" w:hAnsi="Arial" w:cs="Arial"/>
@@ -1855,7 +1892,7 @@
       <w:pPr>
         <w:pStyle w:val="Heading2"/>
       </w:pPr>
-      <w:bookmarkStart w:id="2" w:name="_Toc225679221"/>
+      <w:bookmarkStart w:id="2" w:name="_Toc225679664"/>
       <w:r>
         <w:t>1.1 Software Requirement</w:t>
       </w:r>
@@ -1926,7 +1963,7 @@
         </w:rPr>
         <w:t xml:space="preserve">JDK 7 from </w:t>
       </w:r>
-      <w:hyperlink r:id="rId11" w:history="1">
+      <w:hyperlink r:id="rId12" w:history="1">
         <w:r>
           <w:rPr>
             <w:rStyle w:val="Hyperlink"/>
@@ -1986,7 +2023,7 @@
         </w:rPr>
         <w:t xml:space="preserve"> </w:t>
       </w:r>
-      <w:hyperlink r:id="rId12" w:history="1">
+      <w:hyperlink r:id="rId13" w:history="1">
         <w:r>
           <w:rPr>
             <w:rStyle w:val="Hyperlink"/>
@@ -2101,7 +2138,7 @@
                     </pic:cNvPicPr>
                   </pic:nvPicPr>
                   <pic:blipFill>
-                    <a:blip r:embed="rId13">
+                    <a:blip r:embed="rId14">
                       <a:extLst>
                         <a:ext uri="{28A0092B-C50C-407E-A947-70E740481C1C}">
                           <a14:useLocalDpi xmlns:a14="http://schemas.microsoft.com/office/drawing/2010/main" val="0"/>
@@ -2407,7 +2444,7 @@
         </w:rPr>
         <w:t xml:space="preserve"> from </w:t>
       </w:r>
-      <w:hyperlink r:id="rId14" w:history="1">
+      <w:hyperlink r:id="rId15" w:history="1">
         <w:r>
           <w:rPr>
             <w:rStyle w:val="Hyperlink"/>
@@ -2485,7 +2522,7 @@
       <w:pPr>
         <w:pStyle w:val="Heading1"/>
       </w:pPr>
-      <w:bookmarkStart w:id="4" w:name="_Toc225679222"/>
+      <w:bookmarkStart w:id="4" w:name="_Toc225679665"/>
       <w:r>
         <w:t>2.0 Problem Statement</w:t>
       </w:r>
@@ -2715,7 +2752,7 @@
                     </pic:cNvPicPr>
                   </pic:nvPicPr>
                   <pic:blipFill>
-                    <a:blip r:embed="rId15">
+                    <a:blip r:embed="rId16">
                       <a:extLst>
                         <a:ext uri="{28A0092B-C50C-407E-A947-70E740481C1C}">
                           <a14:useLocalDpi xmlns:a14="http://schemas.microsoft.com/office/drawing/2010/main" val="0"/>
@@ -3026,7 +3063,7 @@
                     </pic:cNvPicPr>
                   </pic:nvPicPr>
                   <pic:blipFill>
-                    <a:blip r:embed="rId16">
+                    <a:blip r:embed="rId17">
                       <a:extLst>
                         <a:ext uri="{28A0092B-C50C-407E-A947-70E740481C1C}">
                           <a14:useLocalDpi xmlns:a14="http://schemas.microsoft.com/office/drawing/2010/main" val="0"/>
@@ -3677,7 +3714,7 @@
       <w:pPr>
         <w:pStyle w:val="Heading2"/>
       </w:pPr>
-      <w:bookmarkStart w:id="20" w:name="_Toc225679223"/>
+      <w:bookmarkStart w:id="20" w:name="_Toc225679666"/>
       <w:r>
         <w:t xml:space="preserve">2.1 </w:t>
       </w:r>
@@ -3912,7 +3949,7 @@
         </w:rPr>
         <w:t xml:space="preserve">comprehensive tutorial of Java EE. The attendees are expected to know the basic Java EE concepts such as EJB, JPA, JAX-RS, and CDI. The </w:t>
       </w:r>
-      <w:hyperlink r:id="rId17" w:history="1">
+      <w:hyperlink r:id="rId18" w:history="1">
         <w:r>
           <w:rPr>
             <w:rStyle w:val="Hyperlink"/>
@@ -4005,7 +4042,7 @@
       <w:pPr>
         <w:pStyle w:val="Heading1"/>
       </w:pPr>
-      <w:bookmarkStart w:id="21" w:name="_Toc225679224"/>
+      <w:bookmarkStart w:id="21" w:name="_Toc225679667"/>
       <w:r>
         <w:t xml:space="preserve">3.0 </w:t>
       </w:r>
@@ -4138,7 +4175,7 @@
                     </pic:cNvPicPr>
                   </pic:nvPicPr>
                   <pic:blipFill>
-                    <a:blip r:embed="rId18">
+                    <a:blip r:embed="rId19">
                       <a:extLst>
                         <a:ext uri="{28A0092B-C50C-407E-A947-70E740481C1C}">
                           <a14:useLocalDpi xmlns:a14="http://schemas.microsoft.com/office/drawing/2010/main" val="0"/>
@@ -4236,7 +4273,7 @@
         </w:rPr>
         <w:t xml:space="preserve"> </w:t>
       </w:r>
-      <w:hyperlink r:id="rId19" w:history="1">
+      <w:hyperlink r:id="rId20" w:history="1">
         <w:r>
           <w:rPr>
             <w:rStyle w:val="Hyperlink"/>
@@ -4670,7 +4707,7 @@
                     </pic:cNvPicPr>
                   </pic:nvPicPr>
                   <pic:blipFill>
-                    <a:blip r:embed="rId20">
+                    <a:blip r:embed="rId21">
                       <a:extLst>
                         <a:ext uri="{28A0092B-C50C-407E-A947-70E740481C1C}">
                           <a14:useLocalDpi xmlns:a14="http://schemas.microsoft.com/office/drawing/2010/main" val="0"/>
@@ -5552,7 +5589,7 @@
                     </pic:cNvPicPr>
                   </pic:nvPicPr>
                   <pic:blipFill>
-                    <a:blip r:embed="rId21">
+                    <a:blip r:embed="rId22">
                       <a:extLst>
                         <a:ext uri="{28A0092B-C50C-407E-A947-70E740481C1C}">
                           <a14:useLocalDpi xmlns:a14="http://schemas.microsoft.com/office/drawing/2010/main" val="0"/>
@@ -6943,7 +6980,7 @@
                     </pic:cNvPicPr>
                   </pic:nvPicPr>
                   <pic:blipFill>
-                    <a:blip r:embed="rId22">
+                    <a:blip r:embed="rId23">
                       <a:extLst>
                         <a:ext uri="{28A0092B-C50C-407E-A947-70E740481C1C}">
                           <a14:useLocalDpi xmlns:a14="http://schemas.microsoft.com/office/drawing/2010/main" val="0"/>
@@ -7921,7 +7958,7 @@
         </w:rPr>
         <w:t xml:space="preserve">Refer to the </w:t>
       </w:r>
-      <w:hyperlink r:id="rId23" w:history="1">
+      <w:hyperlink r:id="rId24" w:history="1">
         <w:r>
           <w:rPr>
             <w:rStyle w:val="Hyperlink"/>
@@ -8184,7 +8221,7 @@
                     </pic:cNvPicPr>
                   </pic:nvPicPr>
                   <pic:blipFill>
-                    <a:blip r:embed="rId24">
+                    <a:blip r:embed="rId25">
                       <a:extLst>
                         <a:ext uri="{28A0092B-C50C-407E-A947-70E740481C1C}">
                           <a14:useLocalDpi xmlns:a14="http://schemas.microsoft.com/office/drawing/2010/main" val="0"/>
@@ -9509,7 +9546,7 @@
                     </pic:cNvPicPr>
                   </pic:nvPicPr>
                   <pic:blipFill>
-                    <a:blip r:embed="rId25">
+                    <a:blip r:embed="rId26">
                       <a:extLst>
                         <a:ext uri="{28A0092B-C50C-407E-A947-70E740481C1C}">
                           <a14:useLocalDpi xmlns:a14="http://schemas.microsoft.com/office/drawing/2010/main" val="0"/>
@@ -9610,7 +9647,7 @@
         </w:rPr>
         <w:t xml:space="preserve"> build a WAR file, deploy on GlassFish 4, and show the URL </w:t>
       </w:r>
-      <w:hyperlink r:id="rId26" w:history="1">
+      <w:hyperlink r:id="rId27" w:history="1">
         <w:r>
           <w:rPr>
             <w:rStyle w:val="Hyperlink"/>
@@ -9841,7 +9878,7 @@
                     </pic:cNvPicPr>
                   </pic:nvPicPr>
                   <pic:blipFill>
-                    <a:blip r:embed="rId27">
+                    <a:blip r:embed="rId28">
                       <a:extLst>
                         <a:ext uri="{28A0092B-C50C-407E-A947-70E740481C1C}">
                           <a14:useLocalDpi xmlns:a14="http://schemas.microsoft.com/office/drawing/2010/main" val="0"/>
@@ -9968,7 +10005,7 @@
       <w:pPr>
         <w:pStyle w:val="Heading1"/>
       </w:pPr>
-      <w:bookmarkStart w:id="41" w:name="_Toc225679225"/>
+      <w:bookmarkStart w:id="41" w:name="_Toc225679668"/>
       <w:r>
         <w:t xml:space="preserve">4.0 </w:t>
       </w:r>
@@ -10602,7 +10639,7 @@
                     </pic:cNvPicPr>
                   </pic:nvPicPr>
                   <pic:blipFill>
-                    <a:blip r:embed="rId28">
+                    <a:blip r:embed="rId29">
                       <a:extLst>
                         <a:ext uri="{28A0092B-C50C-407E-A947-70E740481C1C}">
                           <a14:useLocalDpi xmlns:a14="http://schemas.microsoft.com/office/drawing/2010/main" val="0"/>
@@ -10772,7 +10809,7 @@
                     </pic:cNvPicPr>
                   </pic:nvPicPr>
                   <pic:blipFill>
-                    <a:blip r:embed="rId29">
+                    <a:blip r:embed="rId30">
                       <a:extLst>
                         <a:ext uri="{28A0092B-C50C-407E-A947-70E740481C1C}">
                           <a14:useLocalDpi xmlns:a14="http://schemas.microsoft.com/office/drawing/2010/main" val="0"/>
@@ -11134,7 +11171,7 @@
                     </pic:cNvPicPr>
                   </pic:nvPicPr>
                   <pic:blipFill>
-                    <a:blip r:embed="rId30">
+                    <a:blip r:embed="rId31">
                       <a:extLst>
                         <a:ext uri="{28A0092B-C50C-407E-A947-70E740481C1C}">
                           <a14:useLocalDpi xmlns:a14="http://schemas.microsoft.com/office/drawing/2010/main" val="0"/>
@@ -12115,7 +12152,7 @@
                     </pic:cNvPicPr>
                   </pic:nvPicPr>
                   <pic:blipFill>
-                    <a:blip r:embed="rId31">
+                    <a:blip r:embed="rId32">
                       <a:extLst>
                         <a:ext uri="{28A0092B-C50C-407E-A947-70E740481C1C}">
                           <a14:useLocalDpi xmlns:a14="http://schemas.microsoft.com/office/drawing/2010/main" val="0"/>
@@ -16754,7 +16791,7 @@
                     </pic:cNvPicPr>
                   </pic:nvPicPr>
                   <pic:blipFill>
-                    <a:blip r:embed="rId32">
+                    <a:blip r:embed="rId33">
                       <a:extLst>
                         <a:ext uri="{28A0092B-C50C-407E-A947-70E740481C1C}">
                           <a14:useLocalDpi xmlns:a14="http://schemas.microsoft.com/office/drawing/2010/main" val="0"/>
@@ -16996,7 +17033,7 @@
                     </pic:cNvPicPr>
                   </pic:nvPicPr>
                   <pic:blipFill>
-                    <a:blip r:embed="rId33">
+                    <a:blip r:embed="rId34">
                       <a:extLst>
                         <a:ext uri="{28A0092B-C50C-407E-A947-70E740481C1C}">
                           <a14:useLocalDpi xmlns:a14="http://schemas.microsoft.com/office/drawing/2010/main" val="0"/>
@@ -17215,7 +17252,7 @@
                     </pic:cNvPicPr>
                   </pic:nvPicPr>
                   <pic:blipFill>
-                    <a:blip r:embed="rId34">
+                    <a:blip r:embed="rId35">
                       <a:extLst>
                         <a:ext uri="{28A0092B-C50C-407E-A947-70E740481C1C}">
                           <a14:useLocalDpi xmlns:a14="http://schemas.microsoft.com/office/drawing/2010/main" val="0"/>
@@ -17442,7 +17479,7 @@
                     </pic:cNvPicPr>
                   </pic:nvPicPr>
                   <pic:blipFill>
-                    <a:blip r:embed="rId35">
+                    <a:blip r:embed="rId36">
                       <a:extLst>
                         <a:ext uri="{28A0092B-C50C-407E-A947-70E740481C1C}">
                           <a14:useLocalDpi xmlns:a14="http://schemas.microsoft.com/office/drawing/2010/main" val="0"/>
@@ -17608,7 +17645,7 @@
                     </pic:cNvPicPr>
                   </pic:nvPicPr>
                   <pic:blipFill>
-                    <a:blip r:embed="rId36">
+                    <a:blip r:embed="rId37">
                       <a:extLst>
                         <a:ext uri="{28A0092B-C50C-407E-A947-70E740481C1C}">
                           <a14:useLocalDpi xmlns:a14="http://schemas.microsoft.com/office/drawing/2010/main" val="0"/>
@@ -17809,7 +17846,7 @@
       <w:pPr>
         <w:pStyle w:val="Heading1"/>
       </w:pPr>
-      <w:bookmarkStart w:id="77" w:name="_Toc225679226"/>
+      <w:bookmarkStart w:id="77" w:name="_Toc225679669"/>
       <w:r>
         <w:t xml:space="preserve">5.0 </w:t>
       </w:r>
@@ -17910,7 +17947,7 @@
         </w:rPr>
         <w:t xml:space="preserve"> </w:t>
       </w:r>
-      <w:hyperlink r:id="rId37" w:history="1">
+      <w:hyperlink r:id="rId38" w:history="1">
         <w:r>
           <w:rPr>
             <w:rStyle w:val="Hyperlink"/>
@@ -17928,7 +17965,7 @@
         </w:rPr>
         <w:t xml:space="preserve"> </w:t>
       </w:r>
-      <w:hyperlink r:id="rId38" w:history="1">
+      <w:hyperlink r:id="rId39" w:history="1">
         <w:r>
           <w:rPr>
             <w:rStyle w:val="Hyperlink"/>
@@ -17964,7 +18001,7 @@
         </w:rPr>
         <w:t xml:space="preserve"> </w:t>
       </w:r>
-      <w:hyperlink r:id="rId39" w:history="1">
+      <w:hyperlink r:id="rId40" w:history="1">
         <w:r>
           <w:rPr>
             <w:rStyle w:val="Hyperlink"/>
@@ -18009,7 +18046,7 @@
           <w:shd w:val="clear" w:color="auto" w:fill="FFFFFF"/>
         </w:rPr>
       </w:pPr>
-      <w:hyperlink r:id="rId40" w:history="1">
+      <w:hyperlink r:id="rId41" w:history="1">
         <w:r>
           <w:rPr>
             <w:rStyle w:val="Hyperlink"/>
@@ -20197,7 +20234,7 @@
                     </pic:cNvPicPr>
                   </pic:nvPicPr>
                   <pic:blipFill>
-                    <a:blip r:embed="rId41">
+                    <a:blip r:embed="rId42">
                       <a:extLst>
                         <a:ext uri="{28A0092B-C50C-407E-A947-70E740481C1C}">
                           <a14:useLocalDpi xmlns:a14="http://schemas.microsoft.com/office/drawing/2010/main" val="0"/>
@@ -22647,7 +22684,7 @@
                     </pic:cNvPicPr>
                   </pic:nvPicPr>
                   <pic:blipFill>
-                    <a:blip r:embed="rId42">
+                    <a:blip r:embed="rId43">
                       <a:extLst>
                         <a:ext uri="{28A0092B-C50C-407E-A947-70E740481C1C}">
                           <a14:useLocalDpi xmlns:a14="http://schemas.microsoft.com/office/drawing/2010/main" val="0"/>
@@ -22704,7 +22741,7 @@
         </w:rPr>
         <w:t xml:space="preserve"> Run the project by right clicking on the project and selecting “Run”. The browser shows </w:t>
       </w:r>
-      <w:hyperlink r:id="rId43" w:history="1">
+      <w:hyperlink r:id="rId44" w:history="1">
         <w:r>
           <w:rPr>
             <w:rStyle w:val="Hyperlink"/>
@@ -23146,7 +23183,7 @@
                     </pic:cNvPicPr>
                   </pic:nvPicPr>
                   <pic:blipFill>
-                    <a:blip r:embed="rId44">
+                    <a:blip r:embed="rId45">
                       <a:extLst>
                         <a:ext uri="{28A0092B-C50C-407E-A947-70E740481C1C}">
                           <a14:useLocalDpi xmlns:a14="http://schemas.microsoft.com/office/drawing/2010/main" val="0"/>
@@ -23281,7 +23318,7 @@
         </w:rPr>
         <w:t xml:space="preserve">Open the URI </w:t>
       </w:r>
-      <w:hyperlink r:id="rId45" w:history="1">
+      <w:hyperlink r:id="rId46" w:history="1">
         <w:r>
           <w:rPr>
             <w:rStyle w:val="Hyperlink"/>
@@ -23455,7 +23492,7 @@
                     </pic:cNvPicPr>
                   </pic:nvPicPr>
                   <pic:blipFill>
-                    <a:blip r:embed="rId46">
+                    <a:blip r:embed="rId47">
                       <a:extLst>
                         <a:ext uri="{28A0092B-C50C-407E-A947-70E740481C1C}">
                           <a14:useLocalDpi xmlns:a14="http://schemas.microsoft.com/office/drawing/2010/main" val="0"/>
@@ -23595,7 +23632,7 @@
       <w:pPr>
         <w:pStyle w:val="Heading1"/>
       </w:pPr>
-      <w:bookmarkStart w:id="95" w:name="_Toc225679227"/>
+      <w:bookmarkStart w:id="95" w:name="_Toc225679670"/>
       <w:r>
         <w:t xml:space="preserve">6.0 </w:t>
       </w:r>
@@ -24693,7 +24730,7 @@
         </w:rPr>
         <w:t xml:space="preserve">As a workaround of </w:t>
       </w:r>
-      <w:hyperlink r:id="rId47" w:history="1">
+      <w:hyperlink r:id="rId48" w:history="1">
         <w:r>
           <w:rPr>
             <w:rStyle w:val="Hyperlink"/>
@@ -25678,7 +25715,7 @@
                     </pic:cNvPicPr>
                   </pic:nvPicPr>
                   <pic:blipFill>
-                    <a:blip r:embed="rId48">
+                    <a:blip r:embed="rId49">
                       <a:extLst>
                         <a:ext uri="{28A0092B-C50C-407E-A947-70E740481C1C}">
                           <a14:useLocalDpi xmlns:a14="http://schemas.microsoft.com/office/drawing/2010/main" val="0"/>
@@ -26228,7 +26265,7 @@
                     </pic:cNvPicPr>
                   </pic:nvPicPr>
                   <pic:blipFill>
-                    <a:blip r:embed="rId49">
+                    <a:blip r:embed="rId50">
                       <a:extLst>
                         <a:ext uri="{28A0092B-C50C-407E-A947-70E740481C1C}">
                           <a14:useLocalDpi xmlns:a14="http://schemas.microsoft.com/office/drawing/2010/main" val="0"/>
@@ -28326,7 +28363,7 @@
                     </pic:cNvPicPr>
                   </pic:nvPicPr>
                   <pic:blipFill>
-                    <a:blip r:embed="rId50">
+                    <a:blip r:embed="rId51">
                       <a:extLst>
                         <a:ext uri="{28A0092B-C50C-407E-A947-70E740481C1C}">
                           <a14:useLocalDpi xmlns:a14="http://schemas.microsoft.com/office/drawing/2010/main" val="0"/>
@@ -29119,7 +29156,7 @@
                     </pic:cNvPicPr>
                   </pic:nvPicPr>
                   <pic:blipFill>
-                    <a:blip r:embed="rId51">
+                    <a:blip r:embed="rId52">
                       <a:extLst>
                         <a:ext uri="{28A0092B-C50C-407E-A947-70E740481C1C}">
                           <a14:useLocalDpi xmlns:a14="http://schemas.microsoft.com/office/drawing/2010/main" val="0"/>
@@ -29474,7 +29511,7 @@
       <w:pPr>
         <w:pStyle w:val="Heading1"/>
       </w:pPr>
-      <w:bookmarkStart w:id="105" w:name="_Toc225679228"/>
+      <w:bookmarkStart w:id="105" w:name="_Toc225679671"/>
       <w:r>
         <w:t xml:space="preserve">7.0 </w:t>
       </w:r>
@@ -30264,7 +30301,7 @@
                     </pic:cNvPicPr>
                   </pic:nvPicPr>
                   <pic:blipFill>
-                    <a:blip r:embed="rId52">
+                    <a:blip r:embed="rId53">
                       <a:extLst>
                         <a:ext uri="{28A0092B-C50C-407E-A947-70E740481C1C}">
                           <a14:useLocalDpi xmlns:a14="http://schemas.microsoft.com/office/drawing/2010/main" val="0"/>
@@ -32112,7 +32149,7 @@
                     </pic:cNvPicPr>
                   </pic:nvPicPr>
                   <pic:blipFill>
-                    <a:blip r:embed="rId53">
+                    <a:blip r:embed="rId54">
                       <a:extLst>
                         <a:ext uri="{28A0092B-C50C-407E-A947-70E740481C1C}">
                           <a14:useLocalDpi xmlns:a14="http://schemas.microsoft.com/office/drawing/2010/main" val="0"/>
@@ -33794,7 +33831,7 @@
                     </pic:cNvPicPr>
                   </pic:nvPicPr>
                   <pic:blipFill>
-                    <a:blip r:embed="rId54">
+                    <a:blip r:embed="rId55">
                       <a:extLst>
                         <a:ext uri="{28A0092B-C50C-407E-A947-70E740481C1C}">
                           <a14:useLocalDpi xmlns:a14="http://schemas.microsoft.com/office/drawing/2010/main" val="0"/>
@@ -34658,7 +34695,7 @@
                     </pic:cNvPicPr>
                   </pic:nvPicPr>
                   <pic:blipFill>
-                    <a:blip r:embed="rId55">
+                    <a:blip r:embed="rId56">
                       <a:extLst>
                         <a:ext uri="{28A0092B-C50C-407E-A947-70E740481C1C}">
                           <a14:useLocalDpi xmlns:a14="http://schemas.microsoft.com/office/drawing/2010/main" val="0"/>
@@ -34850,7 +34887,7 @@
                     </pic:cNvPicPr>
                   </pic:nvPicPr>
                   <pic:blipFill>
-                    <a:blip r:embed="rId56">
+                    <a:blip r:embed="rId57">
                       <a:extLst>
                         <a:ext uri="{28A0092B-C50C-407E-A947-70E740481C1C}">
                           <a14:useLocalDpi xmlns:a14="http://schemas.microsoft.com/office/drawing/2010/main" val="0"/>
@@ -34928,7 +34965,7 @@
                     </pic:cNvPicPr>
                   </pic:nvPicPr>
                   <pic:blipFill>
-                    <a:blip r:embed="rId57">
+                    <a:blip r:embed="rId58">
                       <a:extLst>
                         <a:ext uri="{28A0092B-C50C-407E-A947-70E740481C1C}">
                           <a14:useLocalDpi xmlns:a14="http://schemas.microsoft.com/office/drawing/2010/main" val="0"/>
@@ -35388,7 +35425,7 @@
       <w:pPr>
         <w:pStyle w:val="Heading1"/>
       </w:pPr>
-      <w:bookmarkStart w:id="137" w:name="_Toc225679229"/>
+      <w:bookmarkStart w:id="137" w:name="_Toc225679672"/>
       <w:r>
         <w:t xml:space="preserve">8.0 </w:t>
       </w:r>
@@ -36634,7 +36671,7 @@
                     </pic:cNvPicPr>
                   </pic:nvPicPr>
                   <pic:blipFill>
-                    <a:blip r:embed="rId58">
+                    <a:blip r:embed="rId59">
                       <a:extLst>
                         <a:ext uri="{28A0092B-C50C-407E-A947-70E740481C1C}">
                           <a14:useLocalDpi xmlns:a14="http://schemas.microsoft.com/office/drawing/2010/main" val="0"/>
@@ -38594,1315 +38631,6 @@
         </w:rPr>
         <w:t xml:space="preserve">and closed explicitly. This is only a workaround until </w:t>
       </w:r>
-      <w:hyperlink r:id="rId59" w:history="1">
-        <w:r>
-          <w:rPr>
-            <w:rStyle w:val="Hyperlink"/>
-            <w:rFonts w:ascii="Arial" w:eastAsia="Times New Roman" w:hAnsi="Arial" w:cs="Arial"/>
-          </w:rPr>
-          <w:t>GLASSFISH-19752</w:t>
-        </w:r>
-      </w:hyperlink>
-      <w:r>
-        <w:rPr>
-          <w:rFonts w:ascii="Arial" w:eastAsia="Times New Roman" w:hAnsi="Arial" w:cs="Arial"/>
-          <w:color w:val="000000"/>
-        </w:rPr>
-        <w:t xml:space="preserve"> is fixed. After the bug is fixed, EntityManager can be injected as:</w:t>
-      </w:r>
-      <w:r>
-        <w:rPr>
-          <w:rFonts w:ascii="Arial" w:eastAsia="Times New Roman" w:hAnsi="Arial" w:cs="Arial"/>
-          <w:color w:val="000000"/>
-        </w:rPr>
-        <w:br/>
-      </w:r>
-      <w:r>
-        <w:rPr>
-          <w:rFonts w:ascii="Arial" w:eastAsia="Times New Roman" w:hAnsi="Arial" w:cs="Arial"/>
-          <w:color w:val="000000"/>
-        </w:rPr>
-        <w:br/>
-      </w:r>
-      <w:r>
-        <w:rPr>
-          <w:rFonts w:ascii="Courier" w:eastAsia="Times New Roman" w:hAnsi="Courier" w:cs="Arial"/>
-          <w:color w:val="000000"/>
-          <w:sz w:val="20"/>
-          <w:szCs w:val="20"/>
-        </w:rPr>
-        <w:t>@PersistenceContext EntityManager em;</w:t>
-      </w:r>
-    </w:p>
-    <w:p>
-      <w:pPr>
-        <w:pStyle w:val="ListParagraph"/>
-        <w:ind w:left="0"/>
-        <w:rPr>
-          <w:rFonts w:ascii="Arial" w:eastAsia="Times New Roman" w:hAnsi="Arial" w:cs="Arial"/>
-          <w:color w:val="000000"/>
-        </w:rPr>
-      </w:pPr>
-    </w:p>
-    <w:p>
-      <w:pPr>
-        <w:rPr>
-          <w:rFonts w:ascii="Arial" w:eastAsia="Times New Roman" w:hAnsi="Arial" w:cs="Arial"/>
-          <w:color w:val="000000" w:themeColor="text1"/>
-          <w:shd w:val="clear" w:color="auto" w:fill="FFFFFF"/>
-        </w:rPr>
-      </w:pPr>
-      <w:r>
-        <w:rPr>
-          <w:rFonts w:ascii="Arial" w:eastAsia="Times New Roman" w:hAnsi="Arial" w:cs="Arial"/>
-          <w:color w:val="000000" w:themeColor="text1"/>
-        </w:rPr>
-        <w:t xml:space="preserve">The method also has a </w:t>
-      </w:r>
-      <w:r>
-        <w:rPr>
-          <w:rFonts w:ascii="Courier" w:eastAsia="Times New Roman" w:hAnsi="Courier" w:cs="Arial"/>
-          <w:color w:val="000000" w:themeColor="text1"/>
-        </w:rPr>
-        <w:t>@Transactional</w:t>
-      </w:r>
-      <w:r>
-        <w:rPr>
-          <w:rFonts w:ascii="Arial" w:eastAsia="Times New Roman" w:hAnsi="Arial" w:cs="Arial"/>
-          <w:color w:val="000000" w:themeColor="text1"/>
-        </w:rPr>
-        <w:t xml:space="preserve"> annotation. This is a new annotation introduced in the Java Transaction API (JSR 907). It can be used by applications to control transaction boundaries on CDI managed beans, </w:t>
-      </w:r>
-      <w:r>
-        <w:rPr>
-          <w:rFonts w:ascii="Arial" w:eastAsia="Times New Roman" w:hAnsi="Arial" w:cs="Arial"/>
-          <w:color w:val="000000" w:themeColor="text1"/>
-          <w:shd w:val="clear" w:color="auto" w:fill="FFFFFF"/>
-        </w:rPr>
-        <w:t>as well as classes defined as managed beans by the Java EE specification such as servlets, JAX-RS resource classes, and JAX-WS service endpoints, declaratively. This provides the semantics of EJB transaction attributes in CDI without dependencies such as RMI. This support is implemented via an implementation of a CDI interceptor that conducts the necessary suspending, resuming, etc.</w:t>
-      </w:r>
-    </w:p>
-    <w:p>
-      <w:pPr>
-        <w:rPr>
-          <w:rFonts w:ascii="Arial" w:eastAsia="Times New Roman" w:hAnsi="Arial" w:cs="Arial"/>
-          <w:color w:val="000000" w:themeColor="text1"/>
-          <w:shd w:val="clear" w:color="auto" w:fill="FFFFFF"/>
-        </w:rPr>
-      </w:pPr>
-    </w:p>
-    <w:p>
-      <w:pPr>
-        <w:rPr>
-          <w:rFonts w:ascii="Arial" w:eastAsia="Times New Roman" w:hAnsi="Arial" w:cs="Arial"/>
-          <w:color w:val="000000" w:themeColor="text1"/>
-          <w:shd w:val="clear" w:color="auto" w:fill="FFFFFF"/>
-        </w:rPr>
-      </w:pPr>
-      <w:r>
-        <w:rPr>
-          <w:rFonts w:ascii="Arial" w:eastAsia="Times New Roman" w:hAnsi="Arial" w:cs="Arial"/>
-          <w:color w:val="000000" w:themeColor="text1"/>
-          <w:shd w:val="clear" w:color="auto" w:fill="FFFFFF"/>
-        </w:rPr>
-        <w:t xml:space="preserve">In this case, a transaction is automatically started before the method is called, committed if no checked exceptions are thrown, and rolled back if runtime exceptions are thrown. This behavior can be overridden using </w:t>
-      </w:r>
-      <w:r>
-        <w:rPr>
-          <w:rFonts w:ascii="Courier" w:eastAsia="Times New Roman" w:hAnsi="Courier" w:cs="Arial"/>
-          <w:color w:val="000000" w:themeColor="text1"/>
-          <w:shd w:val="clear" w:color="auto" w:fill="FFFFFF"/>
-        </w:rPr>
-        <w:t>rollbackOn</w:t>
-      </w:r>
-      <w:r>
-        <w:rPr>
-          <w:rFonts w:ascii="Arial" w:eastAsia="Times New Roman" w:hAnsi="Arial" w:cs="Arial"/>
-          <w:color w:val="000000" w:themeColor="text1"/>
-          <w:shd w:val="clear" w:color="auto" w:fill="FFFFFF"/>
-        </w:rPr>
-        <w:t xml:space="preserve"> and </w:t>
-      </w:r>
-      <w:r>
-        <w:rPr>
-          <w:rFonts w:ascii="Courier" w:eastAsia="Times New Roman" w:hAnsi="Courier" w:cs="Arial"/>
-          <w:color w:val="000000" w:themeColor="text1"/>
-          <w:shd w:val="clear" w:color="auto" w:fill="FFFFFF"/>
-        </w:rPr>
-        <w:t>dontRollbackOn</w:t>
-      </w:r>
-      <w:r>
-        <w:rPr>
-          <w:rFonts w:ascii="Arial" w:eastAsia="Times New Roman" w:hAnsi="Arial" w:cs="Arial"/>
-          <w:color w:val="000000" w:themeColor="text1"/>
-          <w:shd w:val="clear" w:color="auto" w:fill="FFFFFF"/>
-        </w:rPr>
-        <w:t xml:space="preserve"> attributes of the annotation.</w:t>
-      </w:r>
-    </w:p>
-    <w:p>
-      <w:pPr>
-        <w:rPr>
-          <w:rFonts w:ascii="Arial" w:eastAsia="Times New Roman" w:hAnsi="Arial" w:cs="Arial"/>
-          <w:color w:val="000000" w:themeColor="text1"/>
-          <w:shd w:val="clear" w:color="auto" w:fill="FFFFFF"/>
-        </w:rPr>
-      </w:pPr>
-    </w:p>
-    <w:p>
-      <w:pPr>
-        <w:rPr>
-          <w:rFonts w:ascii="Arial" w:eastAsia="Times New Roman" w:hAnsi="Arial" w:cs="Arial"/>
-          <w:color w:val="000000" w:themeColor="text1"/>
-          <w:shd w:val="clear" w:color="auto" w:fill="FFFFFF"/>
-        </w:rPr>
-      </w:pPr>
-      <w:r>
-        <w:rPr>
-          <w:rFonts w:ascii="Arial" w:eastAsia="Times New Roman" w:hAnsi="Arial" w:cs="Arial"/>
-          <w:color w:val="000000" w:themeColor="text1"/>
-          <w:shd w:val="clear" w:color="auto" w:fill="FFFFFF"/>
-        </w:rPr>
-        <w:t>Resolve the imports.</w:t>
-      </w:r>
-    </w:p>
-    <w:p>
-      <w:pPr>
-        <w:rPr>
-          <w:rFonts w:ascii="Arial" w:eastAsia="Times New Roman" w:hAnsi="Arial" w:cs="Arial"/>
-          <w:color w:val="000000" w:themeColor="text1"/>
-        </w:rPr>
-      </w:pPr>
-    </w:p>
-    <w:p>
-      <w:pPr>
-        <w:pStyle w:val="ListParagraph"/>
-        <w:ind w:left="0"/>
-        <w:rPr>
-          <w:rFonts w:ascii="Arial" w:eastAsia="Times New Roman" w:hAnsi="Arial" w:cs="Arial"/>
-          <w:color w:val="000000"/>
-        </w:rPr>
-      </w:pPr>
-    </w:p>
-    <w:p>
-      <w:pPr>
-        <w:pStyle w:val="ListParagraph"/>
-        <w:ind w:left="0"/>
-        <w:rPr>
-          <w:rFonts w:ascii="Arial" w:eastAsia="Times New Roman" w:hAnsi="Arial" w:cs="Arial"/>
-          <w:color w:val="000000"/>
-        </w:rPr>
-      </w:pPr>
-      <w:r>
-        <w:rPr>
-          <w:rFonts w:ascii="Arial" w:eastAsia="Times New Roman" w:hAnsi="Arial" w:cs="Arial"/>
-          <w:b/>
-          <w:color w:val="000000"/>
-        </w:rPr>
-        <w:t>8.9</w:t>
-      </w:r>
-      <w:r>
-        <w:rPr>
-          <w:rFonts w:ascii="Arial" w:eastAsia="Times New Roman" w:hAnsi="Arial" w:cs="Arial"/>
-          <w:color w:val="000000"/>
-        </w:rPr>
-        <w:t xml:space="preserve"> </w:t>
-      </w:r>
-      <w:r>
-        <w:rPr>
-          <w:rFonts w:ascii="Arial" w:eastAsia="Times New Roman" w:hAnsi="Arial" w:cs="Arial"/>
-          <w:color w:val="000000"/>
-        </w:rPr>
-        <w:t>Create</w:t>
-      </w:r>
-      <w:r>
-        <w:rPr>
-          <w:rFonts w:ascii="Arial" w:eastAsia="Times New Roman" w:hAnsi="Arial" w:cs="Arial"/>
-          <w:color w:val="000000"/>
-        </w:rPr>
-        <w:t xml:space="preserve"> Job XML that defines the job, step, and chunk. </w:t>
-      </w:r>
-    </w:p>
-    <w:p>
-      <w:pPr>
-        <w:pStyle w:val="ListParagraph"/>
-        <w:ind w:left="0"/>
-        <w:rPr>
-          <w:rFonts w:ascii="Arial" w:eastAsia="Times New Roman" w:hAnsi="Arial" w:cs="Arial"/>
-          <w:color w:val="000000"/>
-        </w:rPr>
-      </w:pPr>
-    </w:p>
-    <w:p>
-      <w:pPr>
-        <w:pStyle w:val="ListParagraph"/>
-        <w:ind w:left="0"/>
-        <w:rPr>
-          <w:rFonts w:ascii="Arial" w:eastAsia="Times New Roman" w:hAnsi="Arial" w:cs="Arial"/>
-          <w:color w:val="000000"/>
-        </w:rPr>
-      </w:pPr>
-      <w:r>
-        <w:rPr>
-          <w:rFonts w:ascii="Arial" w:eastAsia="Times New Roman" w:hAnsi="Arial" w:cs="Arial"/>
-          <w:color w:val="000000"/>
-        </w:rPr>
-        <w:t xml:space="preserve">In “Files” tab, expand the project -&gt; “src” -&gt; “main” -&gt; “resources”, right-click on “resources”, </w:t>
-      </w:r>
-      <w:r>
-        <w:rPr>
-          <w:rFonts w:ascii="Arial" w:eastAsia="Times New Roman" w:hAnsi="Arial" w:cs="Arial"/>
-          <w:color w:val="000000"/>
-        </w:rPr>
-        <w:t xml:space="preserve">“META-INF”, </w:t>
-      </w:r>
-      <w:r>
-        <w:rPr>
-          <w:rFonts w:ascii="Arial" w:eastAsia="Times New Roman" w:hAnsi="Arial" w:cs="Arial"/>
-          <w:color w:val="000000"/>
-        </w:rPr>
-        <w:t xml:space="preserve">select “New”, “Folder…”, specify the name as </w:t>
-      </w:r>
-      <w:r>
-        <w:rPr>
-          <w:rFonts w:ascii="Arial" w:eastAsia="Times New Roman" w:hAnsi="Arial" w:cs="Arial"/>
-          <w:color w:val="000000"/>
-        </w:rPr>
-        <w:t>“</w:t>
-      </w:r>
-      <w:r>
-        <w:rPr>
-          <w:rFonts w:ascii="Arial" w:eastAsia="Times New Roman" w:hAnsi="Arial" w:cs="Arial"/>
-          <w:color w:val="000000"/>
-        </w:rPr>
-        <w:t>batch-jobs</w:t>
-      </w:r>
-      <w:r>
-        <w:rPr>
-          <w:rFonts w:ascii="Arial" w:eastAsia="Times New Roman" w:hAnsi="Arial" w:cs="Arial"/>
-          <w:color w:val="000000"/>
-        </w:rPr>
-        <w:t xml:space="preserve">”, and click on “Finish”. </w:t>
-      </w:r>
-    </w:p>
-    <w:p>
-      <w:pPr>
-        <w:pStyle w:val="ListParagraph"/>
-        <w:ind w:left="0"/>
-        <w:rPr>
-          <w:rFonts w:ascii="Arial" w:eastAsia="Times New Roman" w:hAnsi="Arial" w:cs="Arial"/>
-          <w:color w:val="000000"/>
-        </w:rPr>
-      </w:pPr>
-    </w:p>
-    <w:p>
-      <w:pPr>
-        <w:pStyle w:val="ListParagraph"/>
-        <w:ind w:left="0"/>
-        <w:rPr>
-          <w:rFonts w:ascii="Arial" w:eastAsia="Times New Roman" w:hAnsi="Arial" w:cs="Arial"/>
-          <w:color w:val="000000"/>
-        </w:rPr>
-      </w:pPr>
-      <w:r>
-        <w:rPr>
-          <w:rFonts w:ascii="Arial" w:eastAsia="Times New Roman" w:hAnsi="Arial" w:cs="Arial"/>
-          <w:color w:val="000000"/>
-        </w:rPr>
-        <w:t xml:space="preserve">Right-click on </w:t>
-      </w:r>
-      <w:r>
-        <w:rPr>
-          <w:rFonts w:ascii="Arial" w:eastAsia="Times New Roman" w:hAnsi="Arial" w:cs="Arial"/>
-          <w:color w:val="000000"/>
-        </w:rPr>
-        <w:t xml:space="preserve">the </w:t>
-      </w:r>
-      <w:r>
-        <w:rPr>
-          <w:rFonts w:ascii="Arial" w:eastAsia="Times New Roman" w:hAnsi="Arial" w:cs="Arial"/>
-          <w:color w:val="000000"/>
-        </w:rPr>
-        <w:t>newly created folder, select “New”, “Other…”, select “XML”, “XML Document”, click on “Next &gt;”, give the name as “eod-sales”, click on “Next”, take the default, and click on “Finish”.</w:t>
-      </w:r>
-    </w:p>
-    <w:p>
-      <w:pPr>
-        <w:pStyle w:val="ListParagraph"/>
-        <w:ind w:left="0"/>
-        <w:rPr>
-          <w:rFonts w:ascii="Arial" w:eastAsia="Times New Roman" w:hAnsi="Arial" w:cs="Arial"/>
-          <w:color w:val="000000"/>
-        </w:rPr>
-      </w:pPr>
-    </w:p>
-    <w:p>
-      <w:pPr>
-        <w:pStyle w:val="ListParagraph"/>
-        <w:ind w:left="0"/>
-        <w:rPr>
-          <w:rFonts w:ascii="Courier" w:eastAsia="Times New Roman" w:hAnsi="Courier" w:cs="Arial"/>
-          <w:color w:val="000000"/>
-          <w:sz w:val="20"/>
-          <w:szCs w:val="20"/>
-        </w:rPr>
-      </w:pPr>
-      <w:r>
-        <w:rPr>
-          <w:rFonts w:ascii="Arial" w:eastAsia="Times New Roman" w:hAnsi="Arial" w:cs="Arial"/>
-          <w:color w:val="000000"/>
-        </w:rPr>
-        <w:t>Replace contents of the file with the following:</w:t>
-      </w:r>
-      <w:r>
-        <w:rPr>
-          <w:rFonts w:ascii="Arial" w:eastAsia="Times New Roman" w:hAnsi="Arial" w:cs="Arial"/>
-          <w:color w:val="000000"/>
-        </w:rPr>
-        <w:br/>
-      </w:r>
-      <w:r>
-        <w:rPr>
-          <w:rFonts w:ascii="Arial" w:eastAsia="Times New Roman" w:hAnsi="Arial" w:cs="Arial"/>
-          <w:color w:val="000000"/>
-        </w:rPr>
-        <w:br/>
-      </w:r>
-      <w:r>
-        <w:rPr>
-          <w:rFonts w:ascii="Courier" w:eastAsia="Times New Roman" w:hAnsi="Courier" w:cs="Arial"/>
-          <w:color w:val="000000"/>
-          <w:sz w:val="20"/>
-          <w:szCs w:val="20"/>
-        </w:rPr>
-        <w:t>&lt;job id="endOfDaySales" xmlns="</w:t>
-      </w:r>
-      <w:r>
-        <w:rPr>
-          <w:rFonts w:ascii="Courier" w:eastAsia="Times New Roman" w:hAnsi="Courier" w:cs="Arial"/>
-          <w:color w:val="000000"/>
-          <w:sz w:val="20"/>
-          <w:szCs w:val="20"/>
-        </w:rPr>
-        <w:t>http://xmlns.jcp.org/xml/ns/javaee</w:t>
-      </w:r>
-      <w:r>
-        <w:rPr>
-          <w:rFonts w:ascii="Courier" w:eastAsia="Times New Roman" w:hAnsi="Courier" w:cs="Arial"/>
-          <w:color w:val="000000"/>
-          <w:sz w:val="20"/>
-          <w:szCs w:val="20"/>
-        </w:rPr>
-        <w:t>"&gt;</w:t>
-      </w:r>
-    </w:p>
-    <w:p>
-      <w:pPr>
-        <w:pStyle w:val="ListParagraph"/>
-        <w:ind w:left="0"/>
-        <w:rPr>
-          <w:rFonts w:ascii="Courier" w:eastAsia="Times New Roman" w:hAnsi="Courier" w:cs="Arial"/>
-          <w:color w:val="000000"/>
-          <w:sz w:val="20"/>
-          <w:szCs w:val="20"/>
-        </w:rPr>
-      </w:pPr>
-      <w:r>
-        <w:rPr>
-          <w:rFonts w:ascii="Courier" w:eastAsia="Times New Roman" w:hAnsi="Courier" w:cs="Arial"/>
-          <w:color w:val="000000"/>
-          <w:sz w:val="20"/>
-          <w:szCs w:val="20"/>
-        </w:rPr>
-        <w:t xml:space="preserve">    &lt;step id="populateSales" &gt;</w:t>
-      </w:r>
-    </w:p>
-    <w:p>
-      <w:pPr>
-        <w:pStyle w:val="ListParagraph"/>
-        <w:ind w:left="0"/>
-        <w:rPr>
-          <w:rFonts w:ascii="Courier" w:eastAsia="Times New Roman" w:hAnsi="Courier" w:cs="Arial"/>
-          <w:color w:val="000000"/>
-          <w:sz w:val="20"/>
-          <w:szCs w:val="20"/>
-        </w:rPr>
-      </w:pPr>
-      <w:r>
-        <w:rPr>
-          <w:rFonts w:ascii="Courier" w:eastAsia="Times New Roman" w:hAnsi="Courier" w:cs="Arial"/>
-          <w:color w:val="000000"/>
-          <w:sz w:val="20"/>
-          <w:szCs w:val="20"/>
-        </w:rPr>
-        <w:t xml:space="preserve">        &lt;chunk item-count="3" skip-limit="5"&gt;</w:t>
-      </w:r>
-    </w:p>
-    <w:p>
-      <w:pPr>
-        <w:pStyle w:val="ListParagraph"/>
-        <w:ind w:left="0"/>
-        <w:rPr>
-          <w:rFonts w:ascii="Courier" w:eastAsia="Times New Roman" w:hAnsi="Courier" w:cs="Arial"/>
-          <w:color w:val="000000"/>
-          <w:sz w:val="20"/>
-          <w:szCs w:val="20"/>
-        </w:rPr>
-      </w:pPr>
-      <w:r>
-        <w:rPr>
-          <w:rFonts w:ascii="Courier" w:eastAsia="Times New Roman" w:hAnsi="Courier" w:cs="Arial"/>
-          <w:color w:val="000000"/>
-          <w:sz w:val="20"/>
-          <w:szCs w:val="20"/>
-        </w:rPr>
-        <w:t xml:space="preserve">            &lt;reader ref="salesReader"/&gt;</w:t>
-      </w:r>
-    </w:p>
-    <w:p>
-      <w:pPr>
-        <w:pStyle w:val="ListParagraph"/>
-        <w:ind w:left="0"/>
-        <w:rPr>
-          <w:rFonts w:ascii="Courier" w:eastAsia="Times New Roman" w:hAnsi="Courier" w:cs="Arial"/>
-          <w:color w:val="000000"/>
-          <w:sz w:val="20"/>
-          <w:szCs w:val="20"/>
-        </w:rPr>
-      </w:pPr>
-      <w:r>
-        <w:rPr>
-          <w:rFonts w:ascii="Courier" w:eastAsia="Times New Roman" w:hAnsi="Courier" w:cs="Arial"/>
-          <w:color w:val="000000"/>
-          <w:sz w:val="20"/>
-          <w:szCs w:val="20"/>
-        </w:rPr>
-        <w:t xml:space="preserve">            &lt;processor ref="salesProcessor"/&gt;</w:t>
-      </w:r>
-    </w:p>
-    <w:p>
-      <w:pPr>
-        <w:pStyle w:val="ListParagraph"/>
-        <w:ind w:left="0"/>
-        <w:rPr>
-          <w:rFonts w:ascii="Courier" w:eastAsia="Times New Roman" w:hAnsi="Courier" w:cs="Arial"/>
-          <w:color w:val="000000"/>
-          <w:sz w:val="20"/>
-          <w:szCs w:val="20"/>
-        </w:rPr>
-      </w:pPr>
-      <w:r>
-        <w:rPr>
-          <w:rFonts w:ascii="Courier" w:eastAsia="Times New Roman" w:hAnsi="Courier" w:cs="Arial"/>
-          <w:color w:val="000000"/>
-          <w:sz w:val="20"/>
-          <w:szCs w:val="20"/>
-        </w:rPr>
-        <w:t xml:space="preserve">            &lt;writer ref="salesWriter"/&gt;</w:t>
-      </w:r>
-    </w:p>
-    <w:p>
-      <w:pPr>
-        <w:pStyle w:val="ListParagraph"/>
-        <w:ind w:left="0"/>
-        <w:rPr>
-          <w:rFonts w:ascii="Courier" w:eastAsia="Times New Roman" w:hAnsi="Courier" w:cs="Arial"/>
-          <w:color w:val="000000"/>
-          <w:sz w:val="20"/>
-          <w:szCs w:val="20"/>
-        </w:rPr>
-      </w:pPr>
-      <w:r>
-        <w:rPr>
-          <w:rFonts w:ascii="Courier" w:eastAsia="Times New Roman" w:hAnsi="Courier" w:cs="Arial"/>
-          <w:color w:val="000000"/>
-          <w:sz w:val="20"/>
-          <w:szCs w:val="20"/>
-        </w:rPr>
-        <w:t xml:space="preserve">            &lt;skippable-exception-classes&gt;</w:t>
-      </w:r>
-    </w:p>
-    <w:p>
-      <w:pPr>
-        <w:pStyle w:val="ListParagraph"/>
-        <w:ind w:left="0"/>
-        <w:rPr>
-          <w:rFonts w:ascii="Courier" w:eastAsia="Times New Roman" w:hAnsi="Courier" w:cs="Arial"/>
-          <w:color w:val="000000"/>
-          <w:sz w:val="20"/>
-          <w:szCs w:val="20"/>
-        </w:rPr>
-      </w:pPr>
-      <w:r>
-        <w:rPr>
-          <w:rFonts w:ascii="Courier" w:eastAsia="Times New Roman" w:hAnsi="Courier" w:cs="Arial"/>
-          <w:color w:val="000000"/>
-          <w:sz w:val="20"/>
-          <w:szCs w:val="20"/>
-        </w:rPr>
-        <w:t xml:space="preserve">                &lt;include class="java.lang.NumberFormatException"/&gt;</w:t>
-      </w:r>
-    </w:p>
-    <w:p>
-      <w:pPr>
-        <w:pStyle w:val="ListParagraph"/>
-        <w:ind w:left="0"/>
-        <w:rPr>
-          <w:rFonts w:ascii="Courier" w:eastAsia="Times New Roman" w:hAnsi="Courier" w:cs="Arial"/>
-          <w:color w:val="000000"/>
-          <w:sz w:val="20"/>
-          <w:szCs w:val="20"/>
-        </w:rPr>
-      </w:pPr>
-      <w:r>
-        <w:rPr>
-          <w:rFonts w:ascii="Courier" w:eastAsia="Times New Roman" w:hAnsi="Courier" w:cs="Arial"/>
-          <w:color w:val="000000"/>
-          <w:sz w:val="20"/>
-          <w:szCs w:val="20"/>
-        </w:rPr>
-        <w:t xml:space="preserve">            &lt;/skippable-exception-classes&gt;</w:t>
-      </w:r>
-    </w:p>
-    <w:p>
-      <w:pPr>
-        <w:pStyle w:val="ListParagraph"/>
-        <w:ind w:left="0"/>
-        <w:rPr>
-          <w:rFonts w:ascii="Courier" w:eastAsia="Times New Roman" w:hAnsi="Courier" w:cs="Arial"/>
-          <w:color w:val="000000"/>
-          <w:sz w:val="20"/>
-          <w:szCs w:val="20"/>
-        </w:rPr>
-      </w:pPr>
-      <w:r>
-        <w:rPr>
-          <w:rFonts w:ascii="Courier" w:eastAsia="Times New Roman" w:hAnsi="Courier" w:cs="Arial"/>
-          <w:color w:val="000000"/>
-          <w:sz w:val="20"/>
-          <w:szCs w:val="20"/>
-        </w:rPr>
-        <w:t xml:space="preserve">        &lt;/chunk&gt;</w:t>
-      </w:r>
-    </w:p>
-    <w:p>
-      <w:pPr>
-        <w:pStyle w:val="ListParagraph"/>
-        <w:ind w:left="0"/>
-        <w:rPr>
-          <w:rFonts w:ascii="Courier" w:eastAsia="Times New Roman" w:hAnsi="Courier" w:cs="Arial"/>
-          <w:color w:val="000000"/>
-          <w:sz w:val="20"/>
-          <w:szCs w:val="20"/>
-        </w:rPr>
-      </w:pPr>
-      <w:r>
-        <w:rPr>
-          <w:rFonts w:ascii="Courier" w:eastAsia="Times New Roman" w:hAnsi="Courier" w:cs="Arial"/>
-          <w:color w:val="000000"/>
-          <w:sz w:val="20"/>
-          <w:szCs w:val="20"/>
-        </w:rPr>
-        <w:t xml:space="preserve">    &lt;/step&gt;</w:t>
-      </w:r>
-    </w:p>
-    <w:p>
-      <w:pPr>
-        <w:pStyle w:val="ListParagraph"/>
-        <w:ind w:left="0"/>
-        <w:rPr>
-          <w:rFonts w:ascii="Courier" w:eastAsia="Times New Roman" w:hAnsi="Courier" w:cs="Arial"/>
-          <w:color w:val="000000"/>
-          <w:sz w:val="20"/>
-          <w:szCs w:val="20"/>
-        </w:rPr>
-      </w:pPr>
-      <w:r>
-        <w:rPr>
-          <w:rFonts w:ascii="Courier" w:eastAsia="Times New Roman" w:hAnsi="Courier" w:cs="Arial"/>
-          <w:color w:val="000000"/>
-          <w:sz w:val="20"/>
-          <w:szCs w:val="20"/>
-        </w:rPr>
-        <w:t>&lt;/job&gt;</w:t>
-      </w:r>
-    </w:p>
-    <w:p>
-      <w:pPr>
-        <w:pStyle w:val="ListParagraph"/>
-        <w:ind w:left="0"/>
-        <w:rPr>
-          <w:rFonts w:ascii="Arial" w:eastAsia="Times New Roman" w:hAnsi="Arial" w:cs="Arial"/>
-          <w:color w:val="000000"/>
-        </w:rPr>
-      </w:pPr>
-    </w:p>
-    <w:p>
-      <w:pPr>
-        <w:pStyle w:val="ListParagraph"/>
-        <w:ind w:left="0"/>
-        <w:rPr>
-          <w:rFonts w:ascii="Arial" w:eastAsia="Times New Roman" w:hAnsi="Arial" w:cs="Arial"/>
-          <w:color w:val="000000"/>
-        </w:rPr>
-      </w:pPr>
-    </w:p>
-    <w:p>
-      <w:pPr>
-        <w:pStyle w:val="ListParagraph"/>
-        <w:ind w:left="0"/>
-        <w:rPr>
-          <w:rFonts w:ascii="Arial" w:eastAsia="Times New Roman" w:hAnsi="Arial" w:cs="Arial"/>
-          <w:color w:val="000000"/>
-        </w:rPr>
-      </w:pPr>
-      <w:r>
-        <w:rPr>
-          <w:rFonts w:ascii="Arial" w:eastAsia="Times New Roman" w:hAnsi="Arial" w:cs="Arial"/>
-          <w:color w:val="000000"/>
-        </w:rPr>
-        <w:t xml:space="preserve">This code shows that the </w:t>
-      </w:r>
-      <w:r>
-        <w:rPr>
-          <w:rFonts w:ascii="Courier" w:eastAsia="Times New Roman" w:hAnsi="Courier" w:cs="Arial"/>
-          <w:color w:val="000000"/>
-        </w:rPr>
-        <w:t>job</w:t>
-      </w:r>
-      <w:r>
-        <w:rPr>
-          <w:rFonts w:ascii="Arial" w:eastAsia="Times New Roman" w:hAnsi="Arial" w:cs="Arial"/>
-          <w:color w:val="000000"/>
-        </w:rPr>
-        <w:t xml:space="preserve"> has one </w:t>
-      </w:r>
-      <w:r>
-        <w:rPr>
-          <w:rFonts w:ascii="Courier" w:eastAsia="Times New Roman" w:hAnsi="Courier" w:cs="Arial"/>
-          <w:color w:val="000000"/>
-        </w:rPr>
-        <w:t>step</w:t>
-      </w:r>
-      <w:r>
-        <w:rPr>
-          <w:rFonts w:ascii="Arial" w:eastAsia="Times New Roman" w:hAnsi="Arial" w:cs="Arial"/>
-          <w:color w:val="000000"/>
-        </w:rPr>
-        <w:t xml:space="preserve"> of </w:t>
-      </w:r>
-      <w:r>
-        <w:rPr>
-          <w:rFonts w:ascii="Courier" w:eastAsia="Times New Roman" w:hAnsi="Courier" w:cs="Arial"/>
-          <w:color w:val="000000"/>
-        </w:rPr>
-        <w:t>chunk</w:t>
-      </w:r>
-      <w:r>
-        <w:rPr>
-          <w:rFonts w:ascii="Arial" w:eastAsia="Times New Roman" w:hAnsi="Arial" w:cs="Arial"/>
-          <w:color w:val="000000"/>
-        </w:rPr>
-        <w:t xml:space="preserve"> type. The </w:t>
-      </w:r>
-      <w:r>
-        <w:rPr>
-          <w:rFonts w:ascii="Courier" w:eastAsia="Times New Roman" w:hAnsi="Courier" w:cs="Arial"/>
-          <w:color w:val="000000"/>
-        </w:rPr>
-        <w:t>&lt;reader&gt;</w:t>
-      </w:r>
-      <w:r>
-        <w:rPr>
-          <w:rFonts w:ascii="Arial" w:eastAsia="Times New Roman" w:hAnsi="Arial" w:cs="Arial"/>
-          <w:color w:val="000000"/>
-        </w:rPr>
-        <w:t xml:space="preserve">, </w:t>
-      </w:r>
-      <w:r>
-        <w:rPr>
-          <w:rFonts w:ascii="Courier" w:eastAsia="Times New Roman" w:hAnsi="Courier" w:cs="Arial"/>
-          <w:color w:val="000000"/>
-        </w:rPr>
-        <w:t>&lt;processor&gt;</w:t>
-      </w:r>
-      <w:r>
-        <w:rPr>
-          <w:rFonts w:ascii="Arial" w:eastAsia="Times New Roman" w:hAnsi="Arial" w:cs="Arial"/>
-          <w:color w:val="000000"/>
-        </w:rPr>
-        <w:t xml:space="preserve">, and </w:t>
-      </w:r>
-      <w:r>
-        <w:rPr>
-          <w:rFonts w:ascii="Courier" w:eastAsia="Times New Roman" w:hAnsi="Courier" w:cs="Arial"/>
-          <w:color w:val="000000"/>
-        </w:rPr>
-        <w:t>&lt;writer&gt;</w:t>
-      </w:r>
-      <w:r>
-        <w:rPr>
-          <w:rFonts w:ascii="Arial" w:eastAsia="Times New Roman" w:hAnsi="Arial" w:cs="Arial"/>
-          <w:color w:val="000000"/>
-        </w:rPr>
-        <w:t xml:space="preserve"> elements define the CDI bean name of the implementations of </w:t>
-      </w:r>
-      <w:r>
-        <w:rPr>
-          <w:rFonts w:ascii="Courier" w:eastAsia="Times New Roman" w:hAnsi="Courier" w:cs="Arial"/>
-          <w:color w:val="000000"/>
-        </w:rPr>
-        <w:t>ItemReader</w:t>
-      </w:r>
-      <w:r>
-        <w:rPr>
-          <w:rFonts w:ascii="Arial" w:eastAsia="Times New Roman" w:hAnsi="Arial" w:cs="Arial"/>
-          <w:color w:val="000000"/>
-        </w:rPr>
-        <w:t xml:space="preserve">, </w:t>
-      </w:r>
-      <w:r>
-        <w:rPr>
-          <w:rFonts w:ascii="Courier" w:eastAsia="Times New Roman" w:hAnsi="Courier" w:cs="Arial"/>
-          <w:color w:val="000000"/>
-        </w:rPr>
-        <w:t>ItemProcessor</w:t>
-      </w:r>
-      <w:r>
-        <w:rPr>
-          <w:rFonts w:ascii="Arial" w:eastAsia="Times New Roman" w:hAnsi="Arial" w:cs="Arial"/>
-          <w:color w:val="000000"/>
-        </w:rPr>
-        <w:t xml:space="preserve">, and </w:t>
-      </w:r>
-      <w:r>
-        <w:rPr>
-          <w:rFonts w:ascii="Courier" w:eastAsia="Times New Roman" w:hAnsi="Courier" w:cs="Arial"/>
-          <w:color w:val="000000"/>
-        </w:rPr>
-        <w:t>ItemWriter</w:t>
-      </w:r>
-      <w:r>
-        <w:rPr>
-          <w:rFonts w:ascii="Arial" w:eastAsia="Times New Roman" w:hAnsi="Arial" w:cs="Arial"/>
-          <w:color w:val="000000"/>
-        </w:rPr>
-        <w:t xml:space="preserve"> interfaces. The </w:t>
-      </w:r>
-      <w:r>
-        <w:rPr>
-          <w:rFonts w:ascii="Courier" w:eastAsia="Times New Roman" w:hAnsi="Courier" w:cs="Arial"/>
-          <w:color w:val="000000"/>
-        </w:rPr>
-        <w:t>item-count</w:t>
-      </w:r>
-      <w:r>
-        <w:rPr>
-          <w:rFonts w:ascii="Arial" w:eastAsia="Times New Roman" w:hAnsi="Arial" w:cs="Arial"/>
-          <w:color w:val="000000"/>
-        </w:rPr>
-        <w:t xml:space="preserve"> attribute defines that 3 items are read/processed/aggregated and then given to the writer. </w:t>
-      </w:r>
-      <w:r>
-        <w:rPr>
-          <w:rFonts w:ascii="Arial" w:eastAsia="Times New Roman" w:hAnsi="Arial" w:cs="Arial"/>
-          <w:color w:val="000000"/>
-        </w:rPr>
-        <w:t xml:space="preserve">The entire reader/processor/writer cycle is executed within a transaction. </w:t>
-      </w:r>
-      <w:r>
-        <w:rPr>
-          <w:rFonts w:ascii="Arial" w:eastAsia="Times New Roman" w:hAnsi="Arial" w:cs="Arial"/>
-          <w:color w:val="000000"/>
-        </w:rPr>
-        <w:t xml:space="preserve">The </w:t>
-      </w:r>
-      <w:r>
-        <w:rPr>
-          <w:rFonts w:ascii="Courier" w:eastAsia="Times New Roman" w:hAnsi="Courier" w:cs="Arial"/>
-          <w:color w:val="000000"/>
-        </w:rPr>
-        <w:t>&lt;skippable-exception-classes&gt;</w:t>
-      </w:r>
-      <w:r>
-        <w:rPr>
-          <w:rFonts w:ascii="Arial" w:eastAsia="Times New Roman" w:hAnsi="Arial" w:cs="Arial"/>
-          <w:color w:val="000000"/>
-        </w:rPr>
-        <w:t xml:space="preserve"> element specifies a set of exceptions to be skipped by chunk processing.</w:t>
-      </w:r>
-    </w:p>
-    <w:p>
-      <w:pPr>
-        <w:pStyle w:val="ListParagraph"/>
-        <w:ind w:left="0"/>
-        <w:rPr>
-          <w:rFonts w:ascii="Arial" w:eastAsia="Times New Roman" w:hAnsi="Arial" w:cs="Arial"/>
-          <w:color w:val="000000"/>
-        </w:rPr>
-      </w:pPr>
-    </w:p>
-    <w:p>
-      <w:pPr>
-        <w:pStyle w:val="ListParagraph"/>
-        <w:ind w:left="0"/>
-        <w:rPr>
-          <w:rFonts w:ascii="Arial" w:eastAsia="Times New Roman" w:hAnsi="Arial" w:cs="Arial"/>
-          <w:color w:val="000000"/>
-        </w:rPr>
-      </w:pPr>
-      <w:r>
-        <w:rPr>
-          <w:rFonts w:ascii="Arial" w:eastAsia="Times New Roman" w:hAnsi="Arial" w:cs="Arial"/>
-          <w:color w:val="000000"/>
-        </w:rPr>
-        <w:t xml:space="preserve">CSV file used for this lab has intentionally introduced couple of typos that would generate </w:t>
-      </w:r>
-      <w:r>
-        <w:rPr>
-          <w:rFonts w:ascii="Courier" w:eastAsia="Times New Roman" w:hAnsi="Courier" w:cs="Arial"/>
-          <w:color w:val="000000"/>
-        </w:rPr>
-        <w:t>NumberFormatException</w:t>
-      </w:r>
-      <w:r>
-        <w:rPr>
-          <w:rFonts w:ascii="Arial" w:eastAsia="Times New Roman" w:hAnsi="Arial" w:cs="Arial"/>
-          <w:color w:val="000000"/>
-        </w:rPr>
-        <w:t>. Specifying this element allow</w:t>
-      </w:r>
-      <w:r>
-        <w:rPr>
-          <w:rFonts w:ascii="Arial" w:eastAsia="Times New Roman" w:hAnsi="Arial" w:cs="Arial"/>
-          <w:color w:val="000000"/>
-        </w:rPr>
-        <w:t>s</w:t>
-      </w:r>
-      <w:r>
-        <w:rPr>
-          <w:rFonts w:ascii="Arial" w:eastAsia="Times New Roman" w:hAnsi="Arial" w:cs="Arial"/>
-          <w:color w:val="000000"/>
-        </w:rPr>
-        <w:t xml:space="preserve"> </w:t>
-      </w:r>
-      <w:r>
-        <w:rPr>
-          <w:rFonts w:ascii="Arial" w:eastAsia="Times New Roman" w:hAnsi="Arial" w:cs="Arial"/>
-          <w:color w:val="000000"/>
-        </w:rPr>
-        <w:t xml:space="preserve">to skip </w:t>
-      </w:r>
-      <w:r>
-        <w:rPr>
-          <w:rFonts w:ascii="Arial" w:eastAsia="Times New Roman" w:hAnsi="Arial" w:cs="Arial"/>
-          <w:color w:val="000000"/>
-        </w:rPr>
-        <w:t xml:space="preserve">the exception, ignore that particular element, and continue processing. If this element is not specified then the batch processing will halt. The </w:t>
-      </w:r>
-      <w:r>
-        <w:rPr>
-          <w:rFonts w:ascii="Courier" w:eastAsia="Times New Roman" w:hAnsi="Courier" w:cs="Arial"/>
-          <w:color w:val="000000"/>
-        </w:rPr>
-        <w:t>skip-limit</w:t>
-      </w:r>
-      <w:r>
-        <w:rPr>
-          <w:rFonts w:ascii="Arial" w:eastAsia="Times New Roman" w:hAnsi="Arial" w:cs="Arial"/>
-          <w:color w:val="000000"/>
-        </w:rPr>
-        <w:t xml:space="preserve"> attribute </w:t>
-      </w:r>
-      <w:r>
-        <w:rPr>
-          <w:rFonts w:ascii="Arial" w:eastAsia="Times New Roman" w:hAnsi="Arial" w:cs="Arial"/>
-          <w:color w:val="000000"/>
-        </w:rPr>
-        <w:t>specifies the number of exceptions a step will skip.</w:t>
-      </w:r>
-    </w:p>
-    <w:p>
-      <w:pPr>
-        <w:pStyle w:val="ListParagraph"/>
-        <w:ind w:left="0"/>
-        <w:rPr>
-          <w:rFonts w:ascii="Arial" w:eastAsia="Times New Roman" w:hAnsi="Arial" w:cs="Arial"/>
-          <w:color w:val="000000"/>
-        </w:rPr>
-      </w:pPr>
-    </w:p>
-    <w:p>
-      <w:pPr>
-        <w:pStyle w:val="ListParagraph"/>
-        <w:ind w:left="0"/>
-        <w:rPr>
-          <w:rFonts w:ascii="Arial" w:eastAsia="Times New Roman" w:hAnsi="Arial" w:cs="Arial"/>
-          <w:color w:val="000000"/>
-        </w:rPr>
-      </w:pPr>
-    </w:p>
-    <w:p>
-      <w:pPr>
-        <w:pStyle w:val="ListParagraph"/>
-        <w:ind w:left="0"/>
-        <w:rPr>
-          <w:rFonts w:ascii="Arial" w:eastAsia="Times New Roman" w:hAnsi="Arial" w:cs="Arial"/>
-          <w:color w:val="000000"/>
-        </w:rPr>
-      </w:pPr>
-      <w:r>
-        <w:rPr>
-          <w:rFonts w:ascii="Arial" w:eastAsia="Times New Roman" w:hAnsi="Arial" w:cs="Arial"/>
-          <w:b/>
-          <w:color w:val="000000"/>
-        </w:rPr>
-        <w:t>8.10</w:t>
-      </w:r>
-      <w:r>
-        <w:rPr>
-          <w:rFonts w:ascii="Arial" w:eastAsia="Times New Roman" w:hAnsi="Arial" w:cs="Arial"/>
-          <w:color w:val="000000"/>
-        </w:rPr>
-        <w:t xml:space="preserve"> </w:t>
-      </w:r>
-      <w:r>
-        <w:rPr>
-          <w:rFonts w:ascii="Arial" w:eastAsia="Times New Roman" w:hAnsi="Arial" w:cs="Arial"/>
-          <w:color w:val="000000"/>
-        </w:rPr>
-        <w:t xml:space="preserve">Batch Runtime will resolve the </w:t>
-      </w:r>
-      <w:r>
-        <w:rPr>
-          <w:rFonts w:ascii="Arial" w:eastAsia="Times New Roman" w:hAnsi="Arial" w:cs="Arial"/>
-          <w:color w:val="000000"/>
-        </w:rPr>
-        <w:t xml:space="preserve">references to implementations of </w:t>
-      </w:r>
-      <w:r>
-        <w:rPr>
-          <w:rFonts w:ascii="Courier" w:eastAsia="Times New Roman" w:hAnsi="Courier" w:cs="Arial"/>
-          <w:color w:val="000000"/>
-        </w:rPr>
-        <w:t>ItemReader</w:t>
-      </w:r>
-      <w:r>
-        <w:rPr>
-          <w:rFonts w:ascii="Arial" w:eastAsia="Times New Roman" w:hAnsi="Arial" w:cs="Arial"/>
-          <w:color w:val="000000"/>
-        </w:rPr>
-        <w:t xml:space="preserve">, </w:t>
-      </w:r>
-      <w:r>
-        <w:rPr>
-          <w:rFonts w:ascii="Courier" w:eastAsia="Times New Roman" w:hAnsi="Courier" w:cs="Arial"/>
-          <w:color w:val="000000"/>
-        </w:rPr>
-        <w:t>ItemProcessor</w:t>
-      </w:r>
-      <w:r>
-        <w:rPr>
-          <w:rFonts w:ascii="Arial" w:eastAsia="Times New Roman" w:hAnsi="Arial" w:cs="Arial"/>
-          <w:color w:val="000000"/>
-        </w:rPr>
-        <w:t xml:space="preserve">, and </w:t>
-      </w:r>
-      <w:r>
-        <w:rPr>
-          <w:rFonts w:ascii="Courier" w:eastAsia="Times New Roman" w:hAnsi="Courier" w:cs="Arial"/>
-          <w:color w:val="000000"/>
-        </w:rPr>
-        <w:t>ItemWriter</w:t>
-      </w:r>
-      <w:r>
-        <w:rPr>
-          <w:rFonts w:ascii="Arial" w:eastAsia="Times New Roman" w:hAnsi="Arial" w:cs="Arial"/>
-          <w:color w:val="000000"/>
-        </w:rPr>
-        <w:t xml:space="preserve"> interfaces using CDI. However</w:t>
-      </w:r>
-      <w:r>
-        <w:rPr>
-          <w:rFonts w:ascii="Arial" w:eastAsia="Times New Roman" w:hAnsi="Arial" w:cs="Arial"/>
-          <w:color w:val="000000"/>
-        </w:rPr>
-        <w:t xml:space="preserve"> these reference resolutions are</w:t>
-      </w:r>
-      <w:r>
-        <w:rPr>
-          <w:rFonts w:ascii="Arial" w:eastAsia="Times New Roman" w:hAnsi="Arial" w:cs="Arial"/>
-          <w:color w:val="000000"/>
-        </w:rPr>
-        <w:t xml:space="preserve"> not working in the current builds (as of GlassFish 4 b</w:t>
-      </w:r>
-      <w:r>
-        <w:rPr>
-          <w:rFonts w:ascii="Arial" w:eastAsia="Times New Roman" w:hAnsi="Arial" w:cs="Arial"/>
-          <w:color w:val="000000"/>
-        </w:rPr>
-        <w:t>80</w:t>
-      </w:r>
-      <w:r>
-        <w:rPr>
-          <w:rFonts w:ascii="Arial" w:eastAsia="Times New Roman" w:hAnsi="Arial" w:cs="Arial"/>
-          <w:color w:val="000000"/>
-        </w:rPr>
-        <w:t>). As a workaround, expand “Other Sources”, right-click on “META-INF”, select “New”, “XML Document…”, give the name as “batch”, click on “Next &gt;”, take the default, and click on “Finish” button.</w:t>
-      </w:r>
-    </w:p>
-    <w:p>
-      <w:pPr>
-        <w:pStyle w:val="ListParagraph"/>
-        <w:ind w:left="0"/>
-        <w:rPr>
-          <w:rFonts w:ascii="Arial" w:eastAsia="Times New Roman" w:hAnsi="Arial" w:cs="Arial"/>
-          <w:color w:val="000000"/>
-        </w:rPr>
-      </w:pPr>
-    </w:p>
-    <w:p>
-      <w:pPr>
-        <w:pStyle w:val="ListParagraph"/>
-        <w:ind w:left="0"/>
-        <w:rPr>
-          <w:rFonts w:ascii="Arial" w:eastAsia="Times New Roman" w:hAnsi="Arial" w:cs="Arial"/>
-          <w:color w:val="000000"/>
-        </w:rPr>
-      </w:pPr>
-      <w:r>
-        <w:rPr>
-          <w:rFonts w:ascii="Arial" w:eastAsia="Times New Roman" w:hAnsi="Arial" w:cs="Arial"/>
-          <w:color w:val="000000"/>
-        </w:rPr>
-        <w:t>Replace the content of the file with the following:</w:t>
-      </w:r>
-    </w:p>
-    <w:p>
-      <w:pPr>
-        <w:pStyle w:val="ListParagraph"/>
-        <w:ind w:left="0"/>
-        <w:rPr>
-          <w:rFonts w:ascii="Arial" w:eastAsia="Times New Roman" w:hAnsi="Arial" w:cs="Arial"/>
-          <w:color w:val="000000"/>
-        </w:rPr>
-      </w:pPr>
-    </w:p>
-    <w:p>
-      <w:pPr>
-        <w:pStyle w:val="ListParagraph"/>
-        <w:ind w:left="0"/>
-        <w:rPr>
-          <w:rFonts w:ascii="Courier" w:eastAsia="Times New Roman" w:hAnsi="Courier" w:cs="Arial"/>
-          <w:color w:val="000000"/>
-          <w:sz w:val="20"/>
-          <w:szCs w:val="20"/>
-        </w:rPr>
-      </w:pPr>
-      <w:r>
-        <w:rPr>
-          <w:rFonts w:ascii="Courier" w:eastAsia="Times New Roman" w:hAnsi="Courier" w:cs="Arial"/>
-          <w:color w:val="000000"/>
-          <w:sz w:val="20"/>
-          <w:szCs w:val="20"/>
-        </w:rPr>
-        <w:t>&lt;batch-artifacts xmlns="http://xmlns.jcp.org/xml/ns/javaee"&gt;</w:t>
-      </w:r>
-    </w:p>
-    <w:p>
-      <w:pPr>
-        <w:pStyle w:val="ListParagraph"/>
-        <w:ind w:left="0"/>
-        <w:rPr>
-          <w:rFonts w:ascii="Courier" w:eastAsia="Times New Roman" w:hAnsi="Courier" w:cs="Arial"/>
-          <w:color w:val="000000"/>
-          <w:sz w:val="20"/>
-          <w:szCs w:val="20"/>
-        </w:rPr>
-      </w:pPr>
-      <w:r>
-        <w:rPr>
-          <w:rFonts w:ascii="Courier" w:eastAsia="Times New Roman" w:hAnsi="Courier" w:cs="Arial"/>
-          <w:color w:val="000000"/>
-          <w:sz w:val="20"/>
-          <w:szCs w:val="20"/>
-        </w:rPr>
-        <w:t xml:space="preserve">    &lt;ref id="salesReader" </w:t>
-      </w:r>
-      <w:r>
-        <w:rPr>
-          <w:rFonts w:ascii="Courier" w:eastAsia="Times New Roman" w:hAnsi="Courier" w:cs="Arial"/>
-          <w:color w:val="000000"/>
-          <w:sz w:val="20"/>
-          <w:szCs w:val="20"/>
-        </w:rPr>
-        <w:br/>
-        <w:t xml:space="preserve">         </w:t>
-      </w:r>
-      <w:r>
-        <w:rPr>
-          <w:rFonts w:ascii="Courier" w:eastAsia="Times New Roman" w:hAnsi="Courier" w:cs="Arial"/>
-          <w:color w:val="000000"/>
-          <w:sz w:val="20"/>
-          <w:szCs w:val="20"/>
-        </w:rPr>
-        <w:t>class="org.glassfish.movieplex7.batch.SalesReader"/&gt;</w:t>
-      </w:r>
-    </w:p>
-    <w:p>
-      <w:pPr>
-        <w:pStyle w:val="ListParagraph"/>
-        <w:ind w:left="0"/>
-        <w:rPr>
-          <w:rFonts w:ascii="Courier" w:eastAsia="Times New Roman" w:hAnsi="Courier" w:cs="Arial"/>
-          <w:color w:val="000000"/>
-          <w:sz w:val="20"/>
-          <w:szCs w:val="20"/>
-        </w:rPr>
-      </w:pPr>
-      <w:r>
-        <w:rPr>
-          <w:rFonts w:ascii="Courier" w:eastAsia="Times New Roman" w:hAnsi="Courier" w:cs="Arial"/>
-          <w:color w:val="000000"/>
-          <w:sz w:val="20"/>
-          <w:szCs w:val="20"/>
-        </w:rPr>
-        <w:t xml:space="preserve">    &lt;ref id="salesProcessor" </w:t>
-      </w:r>
-      <w:r>
-        <w:rPr>
-          <w:rFonts w:ascii="Courier" w:eastAsia="Times New Roman" w:hAnsi="Courier" w:cs="Arial"/>
-          <w:color w:val="000000"/>
-          <w:sz w:val="20"/>
-          <w:szCs w:val="20"/>
-        </w:rPr>
-        <w:br/>
-        <w:t xml:space="preserve">         </w:t>
-      </w:r>
-      <w:r>
-        <w:rPr>
-          <w:rFonts w:ascii="Courier" w:eastAsia="Times New Roman" w:hAnsi="Courier" w:cs="Arial"/>
-          <w:color w:val="000000"/>
-          <w:sz w:val="20"/>
-          <w:szCs w:val="20"/>
-        </w:rPr>
-        <w:t>class="org.glassfish.movieplex7.batch.SalesProcessor"/&gt;</w:t>
-      </w:r>
-    </w:p>
-    <w:p>
-      <w:pPr>
-        <w:pStyle w:val="ListParagraph"/>
-        <w:ind w:left="0"/>
-        <w:rPr>
-          <w:rFonts w:ascii="Courier" w:eastAsia="Times New Roman" w:hAnsi="Courier" w:cs="Arial"/>
-          <w:color w:val="000000"/>
-          <w:sz w:val="20"/>
-          <w:szCs w:val="20"/>
-        </w:rPr>
-      </w:pPr>
-      <w:r>
-        <w:rPr>
-          <w:rFonts w:ascii="Courier" w:eastAsia="Times New Roman" w:hAnsi="Courier" w:cs="Arial"/>
-          <w:color w:val="000000"/>
-          <w:sz w:val="20"/>
-          <w:szCs w:val="20"/>
-        </w:rPr>
-        <w:t xml:space="preserve">    &lt;ref id="salesWriter" </w:t>
-      </w:r>
-      <w:r>
-        <w:rPr>
-          <w:rFonts w:ascii="Courier" w:eastAsia="Times New Roman" w:hAnsi="Courier" w:cs="Arial"/>
-          <w:color w:val="000000"/>
-          <w:sz w:val="20"/>
-          <w:szCs w:val="20"/>
-        </w:rPr>
-        <w:br/>
-        <w:t xml:space="preserve">         </w:t>
-      </w:r>
-      <w:r>
-        <w:rPr>
-          <w:rFonts w:ascii="Courier" w:eastAsia="Times New Roman" w:hAnsi="Courier" w:cs="Arial"/>
-          <w:color w:val="000000"/>
-          <w:sz w:val="20"/>
-          <w:szCs w:val="20"/>
-        </w:rPr>
-        <w:t>class="org.glassfish.movieplex7.batch.SalesWriter"/&gt;</w:t>
-      </w:r>
-    </w:p>
-    <w:p>
-      <w:pPr>
-        <w:pStyle w:val="ListParagraph"/>
-        <w:ind w:left="0"/>
-        <w:rPr>
-          <w:rFonts w:ascii="Courier" w:eastAsia="Times New Roman" w:hAnsi="Courier" w:cs="Arial"/>
-          <w:color w:val="000000"/>
-          <w:sz w:val="20"/>
-          <w:szCs w:val="20"/>
-        </w:rPr>
-      </w:pPr>
-      <w:r>
-        <w:rPr>
-          <w:rFonts w:ascii="Courier" w:eastAsia="Times New Roman" w:hAnsi="Courier" w:cs="Arial"/>
-          <w:color w:val="000000"/>
-          <w:sz w:val="20"/>
-          <w:szCs w:val="20"/>
-        </w:rPr>
-        <w:t>&lt;/batch-artifacts&gt;</w:t>
-      </w:r>
-    </w:p>
-    <w:p>
-      <w:pPr>
-        <w:pStyle w:val="ListParagraph"/>
-        <w:ind w:left="0"/>
-        <w:rPr>
-          <w:rFonts w:ascii="Arial" w:eastAsia="Times New Roman" w:hAnsi="Arial" w:cs="Arial"/>
-          <w:color w:val="000000"/>
-        </w:rPr>
-      </w:pPr>
-    </w:p>
-    <w:p>
-      <w:pPr>
-        <w:pStyle w:val="ListParagraph"/>
-        <w:ind w:left="0"/>
-        <w:rPr>
-          <w:rFonts w:ascii="Arial" w:eastAsia="Times New Roman" w:hAnsi="Arial" w:cs="Arial"/>
-          <w:color w:val="000000"/>
-        </w:rPr>
-      </w:pPr>
-      <w:r>
-        <w:rPr>
-          <w:rFonts w:ascii="Arial" w:eastAsia="Times New Roman" w:hAnsi="Arial" w:cs="Arial"/>
-          <w:color w:val="000000"/>
-        </w:rPr>
-        <w:t>A mapping between the reference used in “eod-sales.xml” and the class name implementing the interface is defined here.</w:t>
-      </w:r>
-    </w:p>
-    <w:p>
-      <w:pPr>
-        <w:pStyle w:val="ListParagraph"/>
-        <w:ind w:left="0"/>
-        <w:rPr>
-          <w:rFonts w:ascii="Arial" w:eastAsia="Times New Roman" w:hAnsi="Arial" w:cs="Arial"/>
-          <w:color w:val="000000"/>
-        </w:rPr>
-      </w:pPr>
-    </w:p>
-    <w:p>
-      <w:pPr>
-        <w:pStyle w:val="ListParagraph"/>
-        <w:ind w:left="0"/>
-        <w:rPr>
-          <w:rFonts w:ascii="Arial" w:eastAsia="Times New Roman" w:hAnsi="Arial" w:cs="Arial"/>
-          <w:color w:val="000000"/>
-        </w:rPr>
-      </w:pPr>
-      <w:r>
-        <w:rPr>
-          <w:rFonts w:ascii="Arial" w:eastAsia="Times New Roman" w:hAnsi="Arial" w:cs="Arial"/>
-          <w:color w:val="000000"/>
-        </w:rPr>
-        <w:t xml:space="preserve">Track the status of the </w:t>
-      </w:r>
       <w:hyperlink r:id="rId60" w:history="1">
         <w:r>
           <w:rPr>
@@ -39917,6 +38645,1315 @@
           <w:rFonts w:ascii="Arial" w:eastAsia="Times New Roman" w:hAnsi="Arial" w:cs="Arial"/>
           <w:color w:val="000000"/>
         </w:rPr>
+        <w:t xml:space="preserve"> is fixed. After the bug is fixed, EntityManager can be injected as:</w:t>
+      </w:r>
+      <w:r>
+        <w:rPr>
+          <w:rFonts w:ascii="Arial" w:eastAsia="Times New Roman" w:hAnsi="Arial" w:cs="Arial"/>
+          <w:color w:val="000000"/>
+        </w:rPr>
+        <w:br/>
+      </w:r>
+      <w:r>
+        <w:rPr>
+          <w:rFonts w:ascii="Arial" w:eastAsia="Times New Roman" w:hAnsi="Arial" w:cs="Arial"/>
+          <w:color w:val="000000"/>
+        </w:rPr>
+        <w:br/>
+      </w:r>
+      <w:r>
+        <w:rPr>
+          <w:rFonts w:ascii="Courier" w:eastAsia="Times New Roman" w:hAnsi="Courier" w:cs="Arial"/>
+          <w:color w:val="000000"/>
+          <w:sz w:val="20"/>
+          <w:szCs w:val="20"/>
+        </w:rPr>
+        <w:t>@PersistenceContext EntityManager em;</w:t>
+      </w:r>
+    </w:p>
+    <w:p>
+      <w:pPr>
+        <w:pStyle w:val="ListParagraph"/>
+        <w:ind w:left="0"/>
+        <w:rPr>
+          <w:rFonts w:ascii="Arial" w:eastAsia="Times New Roman" w:hAnsi="Arial" w:cs="Arial"/>
+          <w:color w:val="000000"/>
+        </w:rPr>
+      </w:pPr>
+    </w:p>
+    <w:p>
+      <w:pPr>
+        <w:rPr>
+          <w:rFonts w:ascii="Arial" w:eastAsia="Times New Roman" w:hAnsi="Arial" w:cs="Arial"/>
+          <w:color w:val="000000" w:themeColor="text1"/>
+          <w:shd w:val="clear" w:color="auto" w:fill="FFFFFF"/>
+        </w:rPr>
+      </w:pPr>
+      <w:r>
+        <w:rPr>
+          <w:rFonts w:ascii="Arial" w:eastAsia="Times New Roman" w:hAnsi="Arial" w:cs="Arial"/>
+          <w:color w:val="000000" w:themeColor="text1"/>
+        </w:rPr>
+        <w:t xml:space="preserve">The method also has a </w:t>
+      </w:r>
+      <w:r>
+        <w:rPr>
+          <w:rFonts w:ascii="Courier" w:eastAsia="Times New Roman" w:hAnsi="Courier" w:cs="Arial"/>
+          <w:color w:val="000000" w:themeColor="text1"/>
+        </w:rPr>
+        <w:t>@Transactional</w:t>
+      </w:r>
+      <w:r>
+        <w:rPr>
+          <w:rFonts w:ascii="Arial" w:eastAsia="Times New Roman" w:hAnsi="Arial" w:cs="Arial"/>
+          <w:color w:val="000000" w:themeColor="text1"/>
+        </w:rPr>
+        <w:t xml:space="preserve"> annotation. This is a new annotation introduced in the Java Transaction API (JSR 907). It can be used by applications to control transaction boundaries on CDI managed beans, </w:t>
+      </w:r>
+      <w:r>
+        <w:rPr>
+          <w:rFonts w:ascii="Arial" w:eastAsia="Times New Roman" w:hAnsi="Arial" w:cs="Arial"/>
+          <w:color w:val="000000" w:themeColor="text1"/>
+          <w:shd w:val="clear" w:color="auto" w:fill="FFFFFF"/>
+        </w:rPr>
+        <w:t>as well as classes defined as managed beans by the Java EE specification such as servlets, JAX-RS resource classes, and JAX-WS service endpoints, declaratively. This provides the semantics of EJB transaction attributes in CDI without dependencies such as RMI. This support is implemented via an implementation of a CDI interceptor that conducts the necessary suspending, resuming, etc.</w:t>
+      </w:r>
+    </w:p>
+    <w:p>
+      <w:pPr>
+        <w:rPr>
+          <w:rFonts w:ascii="Arial" w:eastAsia="Times New Roman" w:hAnsi="Arial" w:cs="Arial"/>
+          <w:color w:val="000000" w:themeColor="text1"/>
+          <w:shd w:val="clear" w:color="auto" w:fill="FFFFFF"/>
+        </w:rPr>
+      </w:pPr>
+    </w:p>
+    <w:p>
+      <w:pPr>
+        <w:rPr>
+          <w:rFonts w:ascii="Arial" w:eastAsia="Times New Roman" w:hAnsi="Arial" w:cs="Arial"/>
+          <w:color w:val="000000" w:themeColor="text1"/>
+          <w:shd w:val="clear" w:color="auto" w:fill="FFFFFF"/>
+        </w:rPr>
+      </w:pPr>
+      <w:r>
+        <w:rPr>
+          <w:rFonts w:ascii="Arial" w:eastAsia="Times New Roman" w:hAnsi="Arial" w:cs="Arial"/>
+          <w:color w:val="000000" w:themeColor="text1"/>
+          <w:shd w:val="clear" w:color="auto" w:fill="FFFFFF"/>
+        </w:rPr>
+        <w:t xml:space="preserve">In this case, a transaction is automatically started before the method is called, committed if no checked exceptions are thrown, and rolled back if runtime exceptions are thrown. This behavior can be overridden using </w:t>
+      </w:r>
+      <w:r>
+        <w:rPr>
+          <w:rFonts w:ascii="Courier" w:eastAsia="Times New Roman" w:hAnsi="Courier" w:cs="Arial"/>
+          <w:color w:val="000000" w:themeColor="text1"/>
+          <w:shd w:val="clear" w:color="auto" w:fill="FFFFFF"/>
+        </w:rPr>
+        <w:t>rollbackOn</w:t>
+      </w:r>
+      <w:r>
+        <w:rPr>
+          <w:rFonts w:ascii="Arial" w:eastAsia="Times New Roman" w:hAnsi="Arial" w:cs="Arial"/>
+          <w:color w:val="000000" w:themeColor="text1"/>
+          <w:shd w:val="clear" w:color="auto" w:fill="FFFFFF"/>
+        </w:rPr>
+        <w:t xml:space="preserve"> and </w:t>
+      </w:r>
+      <w:r>
+        <w:rPr>
+          <w:rFonts w:ascii="Courier" w:eastAsia="Times New Roman" w:hAnsi="Courier" w:cs="Arial"/>
+          <w:color w:val="000000" w:themeColor="text1"/>
+          <w:shd w:val="clear" w:color="auto" w:fill="FFFFFF"/>
+        </w:rPr>
+        <w:t>dontRollbackOn</w:t>
+      </w:r>
+      <w:r>
+        <w:rPr>
+          <w:rFonts w:ascii="Arial" w:eastAsia="Times New Roman" w:hAnsi="Arial" w:cs="Arial"/>
+          <w:color w:val="000000" w:themeColor="text1"/>
+          <w:shd w:val="clear" w:color="auto" w:fill="FFFFFF"/>
+        </w:rPr>
+        <w:t xml:space="preserve"> attributes of the annotation.</w:t>
+      </w:r>
+    </w:p>
+    <w:p>
+      <w:pPr>
+        <w:rPr>
+          <w:rFonts w:ascii="Arial" w:eastAsia="Times New Roman" w:hAnsi="Arial" w:cs="Arial"/>
+          <w:color w:val="000000" w:themeColor="text1"/>
+          <w:shd w:val="clear" w:color="auto" w:fill="FFFFFF"/>
+        </w:rPr>
+      </w:pPr>
+    </w:p>
+    <w:p>
+      <w:pPr>
+        <w:rPr>
+          <w:rFonts w:ascii="Arial" w:eastAsia="Times New Roman" w:hAnsi="Arial" w:cs="Arial"/>
+          <w:color w:val="000000" w:themeColor="text1"/>
+          <w:shd w:val="clear" w:color="auto" w:fill="FFFFFF"/>
+        </w:rPr>
+      </w:pPr>
+      <w:r>
+        <w:rPr>
+          <w:rFonts w:ascii="Arial" w:eastAsia="Times New Roman" w:hAnsi="Arial" w:cs="Arial"/>
+          <w:color w:val="000000" w:themeColor="text1"/>
+          <w:shd w:val="clear" w:color="auto" w:fill="FFFFFF"/>
+        </w:rPr>
+        <w:t>Resolve the imports.</w:t>
+      </w:r>
+    </w:p>
+    <w:p>
+      <w:pPr>
+        <w:rPr>
+          <w:rFonts w:ascii="Arial" w:eastAsia="Times New Roman" w:hAnsi="Arial" w:cs="Arial"/>
+          <w:color w:val="000000" w:themeColor="text1"/>
+        </w:rPr>
+      </w:pPr>
+    </w:p>
+    <w:p>
+      <w:pPr>
+        <w:pStyle w:val="ListParagraph"/>
+        <w:ind w:left="0"/>
+        <w:rPr>
+          <w:rFonts w:ascii="Arial" w:eastAsia="Times New Roman" w:hAnsi="Arial" w:cs="Arial"/>
+          <w:color w:val="000000"/>
+        </w:rPr>
+      </w:pPr>
+    </w:p>
+    <w:p>
+      <w:pPr>
+        <w:pStyle w:val="ListParagraph"/>
+        <w:ind w:left="0"/>
+        <w:rPr>
+          <w:rFonts w:ascii="Arial" w:eastAsia="Times New Roman" w:hAnsi="Arial" w:cs="Arial"/>
+          <w:color w:val="000000"/>
+        </w:rPr>
+      </w:pPr>
+      <w:r>
+        <w:rPr>
+          <w:rFonts w:ascii="Arial" w:eastAsia="Times New Roman" w:hAnsi="Arial" w:cs="Arial"/>
+          <w:b/>
+          <w:color w:val="000000"/>
+        </w:rPr>
+        <w:t>8.9</w:t>
+      </w:r>
+      <w:r>
+        <w:rPr>
+          <w:rFonts w:ascii="Arial" w:eastAsia="Times New Roman" w:hAnsi="Arial" w:cs="Arial"/>
+          <w:color w:val="000000"/>
+        </w:rPr>
+        <w:t xml:space="preserve"> </w:t>
+      </w:r>
+      <w:r>
+        <w:rPr>
+          <w:rFonts w:ascii="Arial" w:eastAsia="Times New Roman" w:hAnsi="Arial" w:cs="Arial"/>
+          <w:color w:val="000000"/>
+        </w:rPr>
+        <w:t>Create</w:t>
+      </w:r>
+      <w:r>
+        <w:rPr>
+          <w:rFonts w:ascii="Arial" w:eastAsia="Times New Roman" w:hAnsi="Arial" w:cs="Arial"/>
+          <w:color w:val="000000"/>
+        </w:rPr>
+        <w:t xml:space="preserve"> Job XML that defines the job, step, and chunk. </w:t>
+      </w:r>
+    </w:p>
+    <w:p>
+      <w:pPr>
+        <w:pStyle w:val="ListParagraph"/>
+        <w:ind w:left="0"/>
+        <w:rPr>
+          <w:rFonts w:ascii="Arial" w:eastAsia="Times New Roman" w:hAnsi="Arial" w:cs="Arial"/>
+          <w:color w:val="000000"/>
+        </w:rPr>
+      </w:pPr>
+    </w:p>
+    <w:p>
+      <w:pPr>
+        <w:pStyle w:val="ListParagraph"/>
+        <w:ind w:left="0"/>
+        <w:rPr>
+          <w:rFonts w:ascii="Arial" w:eastAsia="Times New Roman" w:hAnsi="Arial" w:cs="Arial"/>
+          <w:color w:val="000000"/>
+        </w:rPr>
+      </w:pPr>
+      <w:r>
+        <w:rPr>
+          <w:rFonts w:ascii="Arial" w:eastAsia="Times New Roman" w:hAnsi="Arial" w:cs="Arial"/>
+          <w:color w:val="000000"/>
+        </w:rPr>
+        <w:t xml:space="preserve">In “Files” tab, expand the project -&gt; “src” -&gt; “main” -&gt; “resources”, right-click on “resources”, </w:t>
+      </w:r>
+      <w:r>
+        <w:rPr>
+          <w:rFonts w:ascii="Arial" w:eastAsia="Times New Roman" w:hAnsi="Arial" w:cs="Arial"/>
+          <w:color w:val="000000"/>
+        </w:rPr>
+        <w:t xml:space="preserve">“META-INF”, </w:t>
+      </w:r>
+      <w:r>
+        <w:rPr>
+          <w:rFonts w:ascii="Arial" w:eastAsia="Times New Roman" w:hAnsi="Arial" w:cs="Arial"/>
+          <w:color w:val="000000"/>
+        </w:rPr>
+        <w:t xml:space="preserve">select “New”, “Folder…”, specify the name as </w:t>
+      </w:r>
+      <w:r>
+        <w:rPr>
+          <w:rFonts w:ascii="Arial" w:eastAsia="Times New Roman" w:hAnsi="Arial" w:cs="Arial"/>
+          <w:color w:val="000000"/>
+        </w:rPr>
+        <w:t>“</w:t>
+      </w:r>
+      <w:r>
+        <w:rPr>
+          <w:rFonts w:ascii="Arial" w:eastAsia="Times New Roman" w:hAnsi="Arial" w:cs="Arial"/>
+          <w:color w:val="000000"/>
+        </w:rPr>
+        <w:t>batch-jobs</w:t>
+      </w:r>
+      <w:r>
+        <w:rPr>
+          <w:rFonts w:ascii="Arial" w:eastAsia="Times New Roman" w:hAnsi="Arial" w:cs="Arial"/>
+          <w:color w:val="000000"/>
+        </w:rPr>
+        <w:t xml:space="preserve">”, and click on “Finish”. </w:t>
+      </w:r>
+    </w:p>
+    <w:p>
+      <w:pPr>
+        <w:pStyle w:val="ListParagraph"/>
+        <w:ind w:left="0"/>
+        <w:rPr>
+          <w:rFonts w:ascii="Arial" w:eastAsia="Times New Roman" w:hAnsi="Arial" w:cs="Arial"/>
+          <w:color w:val="000000"/>
+        </w:rPr>
+      </w:pPr>
+    </w:p>
+    <w:p>
+      <w:pPr>
+        <w:pStyle w:val="ListParagraph"/>
+        <w:ind w:left="0"/>
+        <w:rPr>
+          <w:rFonts w:ascii="Arial" w:eastAsia="Times New Roman" w:hAnsi="Arial" w:cs="Arial"/>
+          <w:color w:val="000000"/>
+        </w:rPr>
+      </w:pPr>
+      <w:r>
+        <w:rPr>
+          <w:rFonts w:ascii="Arial" w:eastAsia="Times New Roman" w:hAnsi="Arial" w:cs="Arial"/>
+          <w:color w:val="000000"/>
+        </w:rPr>
+        <w:t xml:space="preserve">Right-click on </w:t>
+      </w:r>
+      <w:r>
+        <w:rPr>
+          <w:rFonts w:ascii="Arial" w:eastAsia="Times New Roman" w:hAnsi="Arial" w:cs="Arial"/>
+          <w:color w:val="000000"/>
+        </w:rPr>
+        <w:t xml:space="preserve">the </w:t>
+      </w:r>
+      <w:r>
+        <w:rPr>
+          <w:rFonts w:ascii="Arial" w:eastAsia="Times New Roman" w:hAnsi="Arial" w:cs="Arial"/>
+          <w:color w:val="000000"/>
+        </w:rPr>
+        <w:t>newly created folder, select “New”, “Other…”, select “XML”, “XML Document”, click on “Next &gt;”, give the name as “eod-sales”, click on “Next”, take the default, and click on “Finish”.</w:t>
+      </w:r>
+    </w:p>
+    <w:p>
+      <w:pPr>
+        <w:pStyle w:val="ListParagraph"/>
+        <w:ind w:left="0"/>
+        <w:rPr>
+          <w:rFonts w:ascii="Arial" w:eastAsia="Times New Roman" w:hAnsi="Arial" w:cs="Arial"/>
+          <w:color w:val="000000"/>
+        </w:rPr>
+      </w:pPr>
+    </w:p>
+    <w:p>
+      <w:pPr>
+        <w:pStyle w:val="ListParagraph"/>
+        <w:ind w:left="0"/>
+        <w:rPr>
+          <w:rFonts w:ascii="Courier" w:eastAsia="Times New Roman" w:hAnsi="Courier" w:cs="Arial"/>
+          <w:color w:val="000000"/>
+          <w:sz w:val="20"/>
+          <w:szCs w:val="20"/>
+        </w:rPr>
+      </w:pPr>
+      <w:r>
+        <w:rPr>
+          <w:rFonts w:ascii="Arial" w:eastAsia="Times New Roman" w:hAnsi="Arial" w:cs="Arial"/>
+          <w:color w:val="000000"/>
+        </w:rPr>
+        <w:t>Replace contents of the file with the following:</w:t>
+      </w:r>
+      <w:r>
+        <w:rPr>
+          <w:rFonts w:ascii="Arial" w:eastAsia="Times New Roman" w:hAnsi="Arial" w:cs="Arial"/>
+          <w:color w:val="000000"/>
+        </w:rPr>
+        <w:br/>
+      </w:r>
+      <w:r>
+        <w:rPr>
+          <w:rFonts w:ascii="Arial" w:eastAsia="Times New Roman" w:hAnsi="Arial" w:cs="Arial"/>
+          <w:color w:val="000000"/>
+        </w:rPr>
+        <w:br/>
+      </w:r>
+      <w:r>
+        <w:rPr>
+          <w:rFonts w:ascii="Courier" w:eastAsia="Times New Roman" w:hAnsi="Courier" w:cs="Arial"/>
+          <w:color w:val="000000"/>
+          <w:sz w:val="20"/>
+          <w:szCs w:val="20"/>
+        </w:rPr>
+        <w:t>&lt;job id="endOfDaySales" xmlns="</w:t>
+      </w:r>
+      <w:r>
+        <w:rPr>
+          <w:rFonts w:ascii="Courier" w:eastAsia="Times New Roman" w:hAnsi="Courier" w:cs="Arial"/>
+          <w:color w:val="000000"/>
+          <w:sz w:val="20"/>
+          <w:szCs w:val="20"/>
+        </w:rPr>
+        <w:t>http://xmlns.jcp.org/xml/ns/javaee</w:t>
+      </w:r>
+      <w:r>
+        <w:rPr>
+          <w:rFonts w:ascii="Courier" w:eastAsia="Times New Roman" w:hAnsi="Courier" w:cs="Arial"/>
+          <w:color w:val="000000"/>
+          <w:sz w:val="20"/>
+          <w:szCs w:val="20"/>
+        </w:rPr>
+        <w:t>"&gt;</w:t>
+      </w:r>
+    </w:p>
+    <w:p>
+      <w:pPr>
+        <w:pStyle w:val="ListParagraph"/>
+        <w:ind w:left="0"/>
+        <w:rPr>
+          <w:rFonts w:ascii="Courier" w:eastAsia="Times New Roman" w:hAnsi="Courier" w:cs="Arial"/>
+          <w:color w:val="000000"/>
+          <w:sz w:val="20"/>
+          <w:szCs w:val="20"/>
+        </w:rPr>
+      </w:pPr>
+      <w:r>
+        <w:rPr>
+          <w:rFonts w:ascii="Courier" w:eastAsia="Times New Roman" w:hAnsi="Courier" w:cs="Arial"/>
+          <w:color w:val="000000"/>
+          <w:sz w:val="20"/>
+          <w:szCs w:val="20"/>
+        </w:rPr>
+        <w:t xml:space="preserve">    &lt;step id="populateSales" &gt;</w:t>
+      </w:r>
+    </w:p>
+    <w:p>
+      <w:pPr>
+        <w:pStyle w:val="ListParagraph"/>
+        <w:ind w:left="0"/>
+        <w:rPr>
+          <w:rFonts w:ascii="Courier" w:eastAsia="Times New Roman" w:hAnsi="Courier" w:cs="Arial"/>
+          <w:color w:val="000000"/>
+          <w:sz w:val="20"/>
+          <w:szCs w:val="20"/>
+        </w:rPr>
+      </w:pPr>
+      <w:r>
+        <w:rPr>
+          <w:rFonts w:ascii="Courier" w:eastAsia="Times New Roman" w:hAnsi="Courier" w:cs="Arial"/>
+          <w:color w:val="000000"/>
+          <w:sz w:val="20"/>
+          <w:szCs w:val="20"/>
+        </w:rPr>
+        <w:t xml:space="preserve">        &lt;chunk item-count="3" skip-limit="5"&gt;</w:t>
+      </w:r>
+    </w:p>
+    <w:p>
+      <w:pPr>
+        <w:pStyle w:val="ListParagraph"/>
+        <w:ind w:left="0"/>
+        <w:rPr>
+          <w:rFonts w:ascii="Courier" w:eastAsia="Times New Roman" w:hAnsi="Courier" w:cs="Arial"/>
+          <w:color w:val="000000"/>
+          <w:sz w:val="20"/>
+          <w:szCs w:val="20"/>
+        </w:rPr>
+      </w:pPr>
+      <w:r>
+        <w:rPr>
+          <w:rFonts w:ascii="Courier" w:eastAsia="Times New Roman" w:hAnsi="Courier" w:cs="Arial"/>
+          <w:color w:val="000000"/>
+          <w:sz w:val="20"/>
+          <w:szCs w:val="20"/>
+        </w:rPr>
+        <w:t xml:space="preserve">            &lt;reader ref="salesReader"/&gt;</w:t>
+      </w:r>
+    </w:p>
+    <w:p>
+      <w:pPr>
+        <w:pStyle w:val="ListParagraph"/>
+        <w:ind w:left="0"/>
+        <w:rPr>
+          <w:rFonts w:ascii="Courier" w:eastAsia="Times New Roman" w:hAnsi="Courier" w:cs="Arial"/>
+          <w:color w:val="000000"/>
+          <w:sz w:val="20"/>
+          <w:szCs w:val="20"/>
+        </w:rPr>
+      </w:pPr>
+      <w:r>
+        <w:rPr>
+          <w:rFonts w:ascii="Courier" w:eastAsia="Times New Roman" w:hAnsi="Courier" w:cs="Arial"/>
+          <w:color w:val="000000"/>
+          <w:sz w:val="20"/>
+          <w:szCs w:val="20"/>
+        </w:rPr>
+        <w:t xml:space="preserve">            &lt;processor ref="salesProcessor"/&gt;</w:t>
+      </w:r>
+    </w:p>
+    <w:p>
+      <w:pPr>
+        <w:pStyle w:val="ListParagraph"/>
+        <w:ind w:left="0"/>
+        <w:rPr>
+          <w:rFonts w:ascii="Courier" w:eastAsia="Times New Roman" w:hAnsi="Courier" w:cs="Arial"/>
+          <w:color w:val="000000"/>
+          <w:sz w:val="20"/>
+          <w:szCs w:val="20"/>
+        </w:rPr>
+      </w:pPr>
+      <w:r>
+        <w:rPr>
+          <w:rFonts w:ascii="Courier" w:eastAsia="Times New Roman" w:hAnsi="Courier" w:cs="Arial"/>
+          <w:color w:val="000000"/>
+          <w:sz w:val="20"/>
+          <w:szCs w:val="20"/>
+        </w:rPr>
+        <w:t xml:space="preserve">            &lt;writer ref="salesWriter"/&gt;</w:t>
+      </w:r>
+    </w:p>
+    <w:p>
+      <w:pPr>
+        <w:pStyle w:val="ListParagraph"/>
+        <w:ind w:left="0"/>
+        <w:rPr>
+          <w:rFonts w:ascii="Courier" w:eastAsia="Times New Roman" w:hAnsi="Courier" w:cs="Arial"/>
+          <w:color w:val="000000"/>
+          <w:sz w:val="20"/>
+          <w:szCs w:val="20"/>
+        </w:rPr>
+      </w:pPr>
+      <w:r>
+        <w:rPr>
+          <w:rFonts w:ascii="Courier" w:eastAsia="Times New Roman" w:hAnsi="Courier" w:cs="Arial"/>
+          <w:color w:val="000000"/>
+          <w:sz w:val="20"/>
+          <w:szCs w:val="20"/>
+        </w:rPr>
+        <w:t xml:space="preserve">            &lt;skippable-exception-classes&gt;</w:t>
+      </w:r>
+    </w:p>
+    <w:p>
+      <w:pPr>
+        <w:pStyle w:val="ListParagraph"/>
+        <w:ind w:left="0"/>
+        <w:rPr>
+          <w:rFonts w:ascii="Courier" w:eastAsia="Times New Roman" w:hAnsi="Courier" w:cs="Arial"/>
+          <w:color w:val="000000"/>
+          <w:sz w:val="20"/>
+          <w:szCs w:val="20"/>
+        </w:rPr>
+      </w:pPr>
+      <w:r>
+        <w:rPr>
+          <w:rFonts w:ascii="Courier" w:eastAsia="Times New Roman" w:hAnsi="Courier" w:cs="Arial"/>
+          <w:color w:val="000000"/>
+          <w:sz w:val="20"/>
+          <w:szCs w:val="20"/>
+        </w:rPr>
+        <w:t xml:space="preserve">                &lt;include class="java.lang.NumberFormatException"/&gt;</w:t>
+      </w:r>
+    </w:p>
+    <w:p>
+      <w:pPr>
+        <w:pStyle w:val="ListParagraph"/>
+        <w:ind w:left="0"/>
+        <w:rPr>
+          <w:rFonts w:ascii="Courier" w:eastAsia="Times New Roman" w:hAnsi="Courier" w:cs="Arial"/>
+          <w:color w:val="000000"/>
+          <w:sz w:val="20"/>
+          <w:szCs w:val="20"/>
+        </w:rPr>
+      </w:pPr>
+      <w:r>
+        <w:rPr>
+          <w:rFonts w:ascii="Courier" w:eastAsia="Times New Roman" w:hAnsi="Courier" w:cs="Arial"/>
+          <w:color w:val="000000"/>
+          <w:sz w:val="20"/>
+          <w:szCs w:val="20"/>
+        </w:rPr>
+        <w:t xml:space="preserve">            &lt;/skippable-exception-classes&gt;</w:t>
+      </w:r>
+    </w:p>
+    <w:p>
+      <w:pPr>
+        <w:pStyle w:val="ListParagraph"/>
+        <w:ind w:left="0"/>
+        <w:rPr>
+          <w:rFonts w:ascii="Courier" w:eastAsia="Times New Roman" w:hAnsi="Courier" w:cs="Arial"/>
+          <w:color w:val="000000"/>
+          <w:sz w:val="20"/>
+          <w:szCs w:val="20"/>
+        </w:rPr>
+      </w:pPr>
+      <w:r>
+        <w:rPr>
+          <w:rFonts w:ascii="Courier" w:eastAsia="Times New Roman" w:hAnsi="Courier" w:cs="Arial"/>
+          <w:color w:val="000000"/>
+          <w:sz w:val="20"/>
+          <w:szCs w:val="20"/>
+        </w:rPr>
+        <w:t xml:space="preserve">        &lt;/chunk&gt;</w:t>
+      </w:r>
+    </w:p>
+    <w:p>
+      <w:pPr>
+        <w:pStyle w:val="ListParagraph"/>
+        <w:ind w:left="0"/>
+        <w:rPr>
+          <w:rFonts w:ascii="Courier" w:eastAsia="Times New Roman" w:hAnsi="Courier" w:cs="Arial"/>
+          <w:color w:val="000000"/>
+          <w:sz w:val="20"/>
+          <w:szCs w:val="20"/>
+        </w:rPr>
+      </w:pPr>
+      <w:r>
+        <w:rPr>
+          <w:rFonts w:ascii="Courier" w:eastAsia="Times New Roman" w:hAnsi="Courier" w:cs="Arial"/>
+          <w:color w:val="000000"/>
+          <w:sz w:val="20"/>
+          <w:szCs w:val="20"/>
+        </w:rPr>
+        <w:t xml:space="preserve">    &lt;/step&gt;</w:t>
+      </w:r>
+    </w:p>
+    <w:p>
+      <w:pPr>
+        <w:pStyle w:val="ListParagraph"/>
+        <w:ind w:left="0"/>
+        <w:rPr>
+          <w:rFonts w:ascii="Courier" w:eastAsia="Times New Roman" w:hAnsi="Courier" w:cs="Arial"/>
+          <w:color w:val="000000"/>
+          <w:sz w:val="20"/>
+          <w:szCs w:val="20"/>
+        </w:rPr>
+      </w:pPr>
+      <w:r>
+        <w:rPr>
+          <w:rFonts w:ascii="Courier" w:eastAsia="Times New Roman" w:hAnsi="Courier" w:cs="Arial"/>
+          <w:color w:val="000000"/>
+          <w:sz w:val="20"/>
+          <w:szCs w:val="20"/>
+        </w:rPr>
+        <w:t>&lt;/job&gt;</w:t>
+      </w:r>
+    </w:p>
+    <w:p>
+      <w:pPr>
+        <w:pStyle w:val="ListParagraph"/>
+        <w:ind w:left="0"/>
+        <w:rPr>
+          <w:rFonts w:ascii="Arial" w:eastAsia="Times New Roman" w:hAnsi="Arial" w:cs="Arial"/>
+          <w:color w:val="000000"/>
+        </w:rPr>
+      </w:pPr>
+    </w:p>
+    <w:p>
+      <w:pPr>
+        <w:pStyle w:val="ListParagraph"/>
+        <w:ind w:left="0"/>
+        <w:rPr>
+          <w:rFonts w:ascii="Arial" w:eastAsia="Times New Roman" w:hAnsi="Arial" w:cs="Arial"/>
+          <w:color w:val="000000"/>
+        </w:rPr>
+      </w:pPr>
+    </w:p>
+    <w:p>
+      <w:pPr>
+        <w:pStyle w:val="ListParagraph"/>
+        <w:ind w:left="0"/>
+        <w:rPr>
+          <w:rFonts w:ascii="Arial" w:eastAsia="Times New Roman" w:hAnsi="Arial" w:cs="Arial"/>
+          <w:color w:val="000000"/>
+        </w:rPr>
+      </w:pPr>
+      <w:r>
+        <w:rPr>
+          <w:rFonts w:ascii="Arial" w:eastAsia="Times New Roman" w:hAnsi="Arial" w:cs="Arial"/>
+          <w:color w:val="000000"/>
+        </w:rPr>
+        <w:t xml:space="preserve">This code shows that the </w:t>
+      </w:r>
+      <w:r>
+        <w:rPr>
+          <w:rFonts w:ascii="Courier" w:eastAsia="Times New Roman" w:hAnsi="Courier" w:cs="Arial"/>
+          <w:color w:val="000000"/>
+        </w:rPr>
+        <w:t>job</w:t>
+      </w:r>
+      <w:r>
+        <w:rPr>
+          <w:rFonts w:ascii="Arial" w:eastAsia="Times New Roman" w:hAnsi="Arial" w:cs="Arial"/>
+          <w:color w:val="000000"/>
+        </w:rPr>
+        <w:t xml:space="preserve"> has one </w:t>
+      </w:r>
+      <w:r>
+        <w:rPr>
+          <w:rFonts w:ascii="Courier" w:eastAsia="Times New Roman" w:hAnsi="Courier" w:cs="Arial"/>
+          <w:color w:val="000000"/>
+        </w:rPr>
+        <w:t>step</w:t>
+      </w:r>
+      <w:r>
+        <w:rPr>
+          <w:rFonts w:ascii="Arial" w:eastAsia="Times New Roman" w:hAnsi="Arial" w:cs="Arial"/>
+          <w:color w:val="000000"/>
+        </w:rPr>
+        <w:t xml:space="preserve"> of </w:t>
+      </w:r>
+      <w:r>
+        <w:rPr>
+          <w:rFonts w:ascii="Courier" w:eastAsia="Times New Roman" w:hAnsi="Courier" w:cs="Arial"/>
+          <w:color w:val="000000"/>
+        </w:rPr>
+        <w:t>chunk</w:t>
+      </w:r>
+      <w:r>
+        <w:rPr>
+          <w:rFonts w:ascii="Arial" w:eastAsia="Times New Roman" w:hAnsi="Arial" w:cs="Arial"/>
+          <w:color w:val="000000"/>
+        </w:rPr>
+        <w:t xml:space="preserve"> type. The </w:t>
+      </w:r>
+      <w:r>
+        <w:rPr>
+          <w:rFonts w:ascii="Courier" w:eastAsia="Times New Roman" w:hAnsi="Courier" w:cs="Arial"/>
+          <w:color w:val="000000"/>
+        </w:rPr>
+        <w:t>&lt;reader&gt;</w:t>
+      </w:r>
+      <w:r>
+        <w:rPr>
+          <w:rFonts w:ascii="Arial" w:eastAsia="Times New Roman" w:hAnsi="Arial" w:cs="Arial"/>
+          <w:color w:val="000000"/>
+        </w:rPr>
+        <w:t xml:space="preserve">, </w:t>
+      </w:r>
+      <w:r>
+        <w:rPr>
+          <w:rFonts w:ascii="Courier" w:eastAsia="Times New Roman" w:hAnsi="Courier" w:cs="Arial"/>
+          <w:color w:val="000000"/>
+        </w:rPr>
+        <w:t>&lt;processor&gt;</w:t>
+      </w:r>
+      <w:r>
+        <w:rPr>
+          <w:rFonts w:ascii="Arial" w:eastAsia="Times New Roman" w:hAnsi="Arial" w:cs="Arial"/>
+          <w:color w:val="000000"/>
+        </w:rPr>
+        <w:t xml:space="preserve">, and </w:t>
+      </w:r>
+      <w:r>
+        <w:rPr>
+          <w:rFonts w:ascii="Courier" w:eastAsia="Times New Roman" w:hAnsi="Courier" w:cs="Arial"/>
+          <w:color w:val="000000"/>
+        </w:rPr>
+        <w:t>&lt;writer&gt;</w:t>
+      </w:r>
+      <w:r>
+        <w:rPr>
+          <w:rFonts w:ascii="Arial" w:eastAsia="Times New Roman" w:hAnsi="Arial" w:cs="Arial"/>
+          <w:color w:val="000000"/>
+        </w:rPr>
+        <w:t xml:space="preserve"> elements define the CDI bean name of the implementations of </w:t>
+      </w:r>
+      <w:r>
+        <w:rPr>
+          <w:rFonts w:ascii="Courier" w:eastAsia="Times New Roman" w:hAnsi="Courier" w:cs="Arial"/>
+          <w:color w:val="000000"/>
+        </w:rPr>
+        <w:t>ItemReader</w:t>
+      </w:r>
+      <w:r>
+        <w:rPr>
+          <w:rFonts w:ascii="Arial" w:eastAsia="Times New Roman" w:hAnsi="Arial" w:cs="Arial"/>
+          <w:color w:val="000000"/>
+        </w:rPr>
+        <w:t xml:space="preserve">, </w:t>
+      </w:r>
+      <w:r>
+        <w:rPr>
+          <w:rFonts w:ascii="Courier" w:eastAsia="Times New Roman" w:hAnsi="Courier" w:cs="Arial"/>
+          <w:color w:val="000000"/>
+        </w:rPr>
+        <w:t>ItemProcessor</w:t>
+      </w:r>
+      <w:r>
+        <w:rPr>
+          <w:rFonts w:ascii="Arial" w:eastAsia="Times New Roman" w:hAnsi="Arial" w:cs="Arial"/>
+          <w:color w:val="000000"/>
+        </w:rPr>
+        <w:t xml:space="preserve">, and </w:t>
+      </w:r>
+      <w:r>
+        <w:rPr>
+          <w:rFonts w:ascii="Courier" w:eastAsia="Times New Roman" w:hAnsi="Courier" w:cs="Arial"/>
+          <w:color w:val="000000"/>
+        </w:rPr>
+        <w:t>ItemWriter</w:t>
+      </w:r>
+      <w:r>
+        <w:rPr>
+          <w:rFonts w:ascii="Arial" w:eastAsia="Times New Roman" w:hAnsi="Arial" w:cs="Arial"/>
+          <w:color w:val="000000"/>
+        </w:rPr>
+        <w:t xml:space="preserve"> interfaces. The </w:t>
+      </w:r>
+      <w:r>
+        <w:rPr>
+          <w:rFonts w:ascii="Courier" w:eastAsia="Times New Roman" w:hAnsi="Courier" w:cs="Arial"/>
+          <w:color w:val="000000"/>
+        </w:rPr>
+        <w:t>item-count</w:t>
+      </w:r>
+      <w:r>
+        <w:rPr>
+          <w:rFonts w:ascii="Arial" w:eastAsia="Times New Roman" w:hAnsi="Arial" w:cs="Arial"/>
+          <w:color w:val="000000"/>
+        </w:rPr>
+        <w:t xml:space="preserve"> attribute defines that 3 items are read/processed/aggregated and then given to the writer. </w:t>
+      </w:r>
+      <w:r>
+        <w:rPr>
+          <w:rFonts w:ascii="Arial" w:eastAsia="Times New Roman" w:hAnsi="Arial" w:cs="Arial"/>
+          <w:color w:val="000000"/>
+        </w:rPr>
+        <w:t xml:space="preserve">The entire reader/processor/writer cycle is executed within a transaction. </w:t>
+      </w:r>
+      <w:r>
+        <w:rPr>
+          <w:rFonts w:ascii="Arial" w:eastAsia="Times New Roman" w:hAnsi="Arial" w:cs="Arial"/>
+          <w:color w:val="000000"/>
+        </w:rPr>
+        <w:t xml:space="preserve">The </w:t>
+      </w:r>
+      <w:r>
+        <w:rPr>
+          <w:rFonts w:ascii="Courier" w:eastAsia="Times New Roman" w:hAnsi="Courier" w:cs="Arial"/>
+          <w:color w:val="000000"/>
+        </w:rPr>
+        <w:t>&lt;skippable-exception-classes&gt;</w:t>
+      </w:r>
+      <w:r>
+        <w:rPr>
+          <w:rFonts w:ascii="Arial" w:eastAsia="Times New Roman" w:hAnsi="Arial" w:cs="Arial"/>
+          <w:color w:val="000000"/>
+        </w:rPr>
+        <w:t xml:space="preserve"> element specifies a set of exceptions to be skipped by chunk processing.</w:t>
+      </w:r>
+    </w:p>
+    <w:p>
+      <w:pPr>
+        <w:pStyle w:val="ListParagraph"/>
+        <w:ind w:left="0"/>
+        <w:rPr>
+          <w:rFonts w:ascii="Arial" w:eastAsia="Times New Roman" w:hAnsi="Arial" w:cs="Arial"/>
+          <w:color w:val="000000"/>
+        </w:rPr>
+      </w:pPr>
+    </w:p>
+    <w:p>
+      <w:pPr>
+        <w:pStyle w:val="ListParagraph"/>
+        <w:ind w:left="0"/>
+        <w:rPr>
+          <w:rFonts w:ascii="Arial" w:eastAsia="Times New Roman" w:hAnsi="Arial" w:cs="Arial"/>
+          <w:color w:val="000000"/>
+        </w:rPr>
+      </w:pPr>
+      <w:r>
+        <w:rPr>
+          <w:rFonts w:ascii="Arial" w:eastAsia="Times New Roman" w:hAnsi="Arial" w:cs="Arial"/>
+          <w:color w:val="000000"/>
+        </w:rPr>
+        <w:t xml:space="preserve">CSV file used for this lab has intentionally introduced couple of typos that would generate </w:t>
+      </w:r>
+      <w:r>
+        <w:rPr>
+          <w:rFonts w:ascii="Courier" w:eastAsia="Times New Roman" w:hAnsi="Courier" w:cs="Arial"/>
+          <w:color w:val="000000"/>
+        </w:rPr>
+        <w:t>NumberFormatException</w:t>
+      </w:r>
+      <w:r>
+        <w:rPr>
+          <w:rFonts w:ascii="Arial" w:eastAsia="Times New Roman" w:hAnsi="Arial" w:cs="Arial"/>
+          <w:color w:val="000000"/>
+        </w:rPr>
+        <w:t>. Specifying this element allow</w:t>
+      </w:r>
+      <w:r>
+        <w:rPr>
+          <w:rFonts w:ascii="Arial" w:eastAsia="Times New Roman" w:hAnsi="Arial" w:cs="Arial"/>
+          <w:color w:val="000000"/>
+        </w:rPr>
+        <w:t>s</w:t>
+      </w:r>
+      <w:r>
+        <w:rPr>
+          <w:rFonts w:ascii="Arial" w:eastAsia="Times New Roman" w:hAnsi="Arial" w:cs="Arial"/>
+          <w:color w:val="000000"/>
+        </w:rPr>
+        <w:t xml:space="preserve"> </w:t>
+      </w:r>
+      <w:r>
+        <w:rPr>
+          <w:rFonts w:ascii="Arial" w:eastAsia="Times New Roman" w:hAnsi="Arial" w:cs="Arial"/>
+          <w:color w:val="000000"/>
+        </w:rPr>
+        <w:t xml:space="preserve">to skip </w:t>
+      </w:r>
+      <w:r>
+        <w:rPr>
+          <w:rFonts w:ascii="Arial" w:eastAsia="Times New Roman" w:hAnsi="Arial" w:cs="Arial"/>
+          <w:color w:val="000000"/>
+        </w:rPr>
+        <w:t xml:space="preserve">the exception, ignore that particular element, and continue processing. If this element is not specified then the batch processing will halt. The </w:t>
+      </w:r>
+      <w:r>
+        <w:rPr>
+          <w:rFonts w:ascii="Courier" w:eastAsia="Times New Roman" w:hAnsi="Courier" w:cs="Arial"/>
+          <w:color w:val="000000"/>
+        </w:rPr>
+        <w:t>skip-limit</w:t>
+      </w:r>
+      <w:r>
+        <w:rPr>
+          <w:rFonts w:ascii="Arial" w:eastAsia="Times New Roman" w:hAnsi="Arial" w:cs="Arial"/>
+          <w:color w:val="000000"/>
+        </w:rPr>
+        <w:t xml:space="preserve"> attribute </w:t>
+      </w:r>
+      <w:r>
+        <w:rPr>
+          <w:rFonts w:ascii="Arial" w:eastAsia="Times New Roman" w:hAnsi="Arial" w:cs="Arial"/>
+          <w:color w:val="000000"/>
+        </w:rPr>
+        <w:t>specifies the number of exceptions a step will skip.</w:t>
+      </w:r>
+    </w:p>
+    <w:p>
+      <w:pPr>
+        <w:pStyle w:val="ListParagraph"/>
+        <w:ind w:left="0"/>
+        <w:rPr>
+          <w:rFonts w:ascii="Arial" w:eastAsia="Times New Roman" w:hAnsi="Arial" w:cs="Arial"/>
+          <w:color w:val="000000"/>
+        </w:rPr>
+      </w:pPr>
+    </w:p>
+    <w:p>
+      <w:pPr>
+        <w:pStyle w:val="ListParagraph"/>
+        <w:ind w:left="0"/>
+        <w:rPr>
+          <w:rFonts w:ascii="Arial" w:eastAsia="Times New Roman" w:hAnsi="Arial" w:cs="Arial"/>
+          <w:color w:val="000000"/>
+        </w:rPr>
+      </w:pPr>
+    </w:p>
+    <w:p>
+      <w:pPr>
+        <w:pStyle w:val="ListParagraph"/>
+        <w:ind w:left="0"/>
+        <w:rPr>
+          <w:rFonts w:ascii="Arial" w:eastAsia="Times New Roman" w:hAnsi="Arial" w:cs="Arial"/>
+          <w:color w:val="000000"/>
+        </w:rPr>
+      </w:pPr>
+      <w:r>
+        <w:rPr>
+          <w:rFonts w:ascii="Arial" w:eastAsia="Times New Roman" w:hAnsi="Arial" w:cs="Arial"/>
+          <w:b/>
+          <w:color w:val="000000"/>
+        </w:rPr>
+        <w:t>8.10</w:t>
+      </w:r>
+      <w:r>
+        <w:rPr>
+          <w:rFonts w:ascii="Arial" w:eastAsia="Times New Roman" w:hAnsi="Arial" w:cs="Arial"/>
+          <w:color w:val="000000"/>
+        </w:rPr>
+        <w:t xml:space="preserve"> </w:t>
+      </w:r>
+      <w:r>
+        <w:rPr>
+          <w:rFonts w:ascii="Arial" w:eastAsia="Times New Roman" w:hAnsi="Arial" w:cs="Arial"/>
+          <w:color w:val="000000"/>
+        </w:rPr>
+        <w:t xml:space="preserve">Batch Runtime will resolve the </w:t>
+      </w:r>
+      <w:r>
+        <w:rPr>
+          <w:rFonts w:ascii="Arial" w:eastAsia="Times New Roman" w:hAnsi="Arial" w:cs="Arial"/>
+          <w:color w:val="000000"/>
+        </w:rPr>
+        <w:t xml:space="preserve">references to implementations of </w:t>
+      </w:r>
+      <w:r>
+        <w:rPr>
+          <w:rFonts w:ascii="Courier" w:eastAsia="Times New Roman" w:hAnsi="Courier" w:cs="Arial"/>
+          <w:color w:val="000000"/>
+        </w:rPr>
+        <w:t>ItemReader</w:t>
+      </w:r>
+      <w:r>
+        <w:rPr>
+          <w:rFonts w:ascii="Arial" w:eastAsia="Times New Roman" w:hAnsi="Arial" w:cs="Arial"/>
+          <w:color w:val="000000"/>
+        </w:rPr>
+        <w:t xml:space="preserve">, </w:t>
+      </w:r>
+      <w:r>
+        <w:rPr>
+          <w:rFonts w:ascii="Courier" w:eastAsia="Times New Roman" w:hAnsi="Courier" w:cs="Arial"/>
+          <w:color w:val="000000"/>
+        </w:rPr>
+        <w:t>ItemProcessor</w:t>
+      </w:r>
+      <w:r>
+        <w:rPr>
+          <w:rFonts w:ascii="Arial" w:eastAsia="Times New Roman" w:hAnsi="Arial" w:cs="Arial"/>
+          <w:color w:val="000000"/>
+        </w:rPr>
+        <w:t xml:space="preserve">, and </w:t>
+      </w:r>
+      <w:r>
+        <w:rPr>
+          <w:rFonts w:ascii="Courier" w:eastAsia="Times New Roman" w:hAnsi="Courier" w:cs="Arial"/>
+          <w:color w:val="000000"/>
+        </w:rPr>
+        <w:t>ItemWriter</w:t>
+      </w:r>
+      <w:r>
+        <w:rPr>
+          <w:rFonts w:ascii="Arial" w:eastAsia="Times New Roman" w:hAnsi="Arial" w:cs="Arial"/>
+          <w:color w:val="000000"/>
+        </w:rPr>
+        <w:t xml:space="preserve"> interfaces using CDI. However</w:t>
+      </w:r>
+      <w:r>
+        <w:rPr>
+          <w:rFonts w:ascii="Arial" w:eastAsia="Times New Roman" w:hAnsi="Arial" w:cs="Arial"/>
+          <w:color w:val="000000"/>
+        </w:rPr>
+        <w:t xml:space="preserve"> these reference resolutions are</w:t>
+      </w:r>
+      <w:r>
+        <w:rPr>
+          <w:rFonts w:ascii="Arial" w:eastAsia="Times New Roman" w:hAnsi="Arial" w:cs="Arial"/>
+          <w:color w:val="000000"/>
+        </w:rPr>
+        <w:t xml:space="preserve"> not working in the current builds (as of GlassFish 4 b</w:t>
+      </w:r>
+      <w:r>
+        <w:rPr>
+          <w:rFonts w:ascii="Arial" w:eastAsia="Times New Roman" w:hAnsi="Arial" w:cs="Arial"/>
+          <w:color w:val="000000"/>
+        </w:rPr>
+        <w:t>80</w:t>
+      </w:r>
+      <w:r>
+        <w:rPr>
+          <w:rFonts w:ascii="Arial" w:eastAsia="Times New Roman" w:hAnsi="Arial" w:cs="Arial"/>
+          <w:color w:val="000000"/>
+        </w:rPr>
+        <w:t>). As a workaround, expand “Other Sources”, right-click on “META-INF”, select “New”, “XML Document…”, give the name as “batch”, click on “Next &gt;”, take the default, and click on “Finish” button.</w:t>
+      </w:r>
+    </w:p>
+    <w:p>
+      <w:pPr>
+        <w:pStyle w:val="ListParagraph"/>
+        <w:ind w:left="0"/>
+        <w:rPr>
+          <w:rFonts w:ascii="Arial" w:eastAsia="Times New Roman" w:hAnsi="Arial" w:cs="Arial"/>
+          <w:color w:val="000000"/>
+        </w:rPr>
+      </w:pPr>
+    </w:p>
+    <w:p>
+      <w:pPr>
+        <w:pStyle w:val="ListParagraph"/>
+        <w:ind w:left="0"/>
+        <w:rPr>
+          <w:rFonts w:ascii="Arial" w:eastAsia="Times New Roman" w:hAnsi="Arial" w:cs="Arial"/>
+          <w:color w:val="000000"/>
+        </w:rPr>
+      </w:pPr>
+      <w:r>
+        <w:rPr>
+          <w:rFonts w:ascii="Arial" w:eastAsia="Times New Roman" w:hAnsi="Arial" w:cs="Arial"/>
+          <w:color w:val="000000"/>
+        </w:rPr>
+        <w:t>Replace the content of the file with the following:</w:t>
+      </w:r>
+    </w:p>
+    <w:p>
+      <w:pPr>
+        <w:pStyle w:val="ListParagraph"/>
+        <w:ind w:left="0"/>
+        <w:rPr>
+          <w:rFonts w:ascii="Arial" w:eastAsia="Times New Roman" w:hAnsi="Arial" w:cs="Arial"/>
+          <w:color w:val="000000"/>
+        </w:rPr>
+      </w:pPr>
+    </w:p>
+    <w:p>
+      <w:pPr>
+        <w:pStyle w:val="ListParagraph"/>
+        <w:ind w:left="0"/>
+        <w:rPr>
+          <w:rFonts w:ascii="Courier" w:eastAsia="Times New Roman" w:hAnsi="Courier" w:cs="Arial"/>
+          <w:color w:val="000000"/>
+          <w:sz w:val="20"/>
+          <w:szCs w:val="20"/>
+        </w:rPr>
+      </w:pPr>
+      <w:r>
+        <w:rPr>
+          <w:rFonts w:ascii="Courier" w:eastAsia="Times New Roman" w:hAnsi="Courier" w:cs="Arial"/>
+          <w:color w:val="000000"/>
+          <w:sz w:val="20"/>
+          <w:szCs w:val="20"/>
+        </w:rPr>
+        <w:t>&lt;batch-artifacts xmlns="http://xmlns.jcp.org/xml/ns/javaee"&gt;</w:t>
+      </w:r>
+    </w:p>
+    <w:p>
+      <w:pPr>
+        <w:pStyle w:val="ListParagraph"/>
+        <w:ind w:left="0"/>
+        <w:rPr>
+          <w:rFonts w:ascii="Courier" w:eastAsia="Times New Roman" w:hAnsi="Courier" w:cs="Arial"/>
+          <w:color w:val="000000"/>
+          <w:sz w:val="20"/>
+          <w:szCs w:val="20"/>
+        </w:rPr>
+      </w:pPr>
+      <w:r>
+        <w:rPr>
+          <w:rFonts w:ascii="Courier" w:eastAsia="Times New Roman" w:hAnsi="Courier" w:cs="Arial"/>
+          <w:color w:val="000000"/>
+          <w:sz w:val="20"/>
+          <w:szCs w:val="20"/>
+        </w:rPr>
+        <w:t xml:space="preserve">    &lt;ref id="salesReader" </w:t>
+      </w:r>
+      <w:r>
+        <w:rPr>
+          <w:rFonts w:ascii="Courier" w:eastAsia="Times New Roman" w:hAnsi="Courier" w:cs="Arial"/>
+          <w:color w:val="000000"/>
+          <w:sz w:val="20"/>
+          <w:szCs w:val="20"/>
+        </w:rPr>
+        <w:br/>
+        <w:t xml:space="preserve">         </w:t>
+      </w:r>
+      <w:r>
+        <w:rPr>
+          <w:rFonts w:ascii="Courier" w:eastAsia="Times New Roman" w:hAnsi="Courier" w:cs="Arial"/>
+          <w:color w:val="000000"/>
+          <w:sz w:val="20"/>
+          <w:szCs w:val="20"/>
+        </w:rPr>
+        <w:t>class="org.glassfish.movieplex7.batch.SalesReader"/&gt;</w:t>
+      </w:r>
+    </w:p>
+    <w:p>
+      <w:pPr>
+        <w:pStyle w:val="ListParagraph"/>
+        <w:ind w:left="0"/>
+        <w:rPr>
+          <w:rFonts w:ascii="Courier" w:eastAsia="Times New Roman" w:hAnsi="Courier" w:cs="Arial"/>
+          <w:color w:val="000000"/>
+          <w:sz w:val="20"/>
+          <w:szCs w:val="20"/>
+        </w:rPr>
+      </w:pPr>
+      <w:r>
+        <w:rPr>
+          <w:rFonts w:ascii="Courier" w:eastAsia="Times New Roman" w:hAnsi="Courier" w:cs="Arial"/>
+          <w:color w:val="000000"/>
+          <w:sz w:val="20"/>
+          <w:szCs w:val="20"/>
+        </w:rPr>
+        <w:t xml:space="preserve">    &lt;ref id="salesProcessor" </w:t>
+      </w:r>
+      <w:r>
+        <w:rPr>
+          <w:rFonts w:ascii="Courier" w:eastAsia="Times New Roman" w:hAnsi="Courier" w:cs="Arial"/>
+          <w:color w:val="000000"/>
+          <w:sz w:val="20"/>
+          <w:szCs w:val="20"/>
+        </w:rPr>
+        <w:br/>
+        <w:t xml:space="preserve">         </w:t>
+      </w:r>
+      <w:r>
+        <w:rPr>
+          <w:rFonts w:ascii="Courier" w:eastAsia="Times New Roman" w:hAnsi="Courier" w:cs="Arial"/>
+          <w:color w:val="000000"/>
+          <w:sz w:val="20"/>
+          <w:szCs w:val="20"/>
+        </w:rPr>
+        <w:t>class="org.glassfish.movieplex7.batch.SalesProcessor"/&gt;</w:t>
+      </w:r>
+    </w:p>
+    <w:p>
+      <w:pPr>
+        <w:pStyle w:val="ListParagraph"/>
+        <w:ind w:left="0"/>
+        <w:rPr>
+          <w:rFonts w:ascii="Courier" w:eastAsia="Times New Roman" w:hAnsi="Courier" w:cs="Arial"/>
+          <w:color w:val="000000"/>
+          <w:sz w:val="20"/>
+          <w:szCs w:val="20"/>
+        </w:rPr>
+      </w:pPr>
+      <w:r>
+        <w:rPr>
+          <w:rFonts w:ascii="Courier" w:eastAsia="Times New Roman" w:hAnsi="Courier" w:cs="Arial"/>
+          <w:color w:val="000000"/>
+          <w:sz w:val="20"/>
+          <w:szCs w:val="20"/>
+        </w:rPr>
+        <w:t xml:space="preserve">    &lt;ref id="salesWriter" </w:t>
+      </w:r>
+      <w:r>
+        <w:rPr>
+          <w:rFonts w:ascii="Courier" w:eastAsia="Times New Roman" w:hAnsi="Courier" w:cs="Arial"/>
+          <w:color w:val="000000"/>
+          <w:sz w:val="20"/>
+          <w:szCs w:val="20"/>
+        </w:rPr>
+        <w:br/>
+        <w:t xml:space="preserve">         </w:t>
+      </w:r>
+      <w:r>
+        <w:rPr>
+          <w:rFonts w:ascii="Courier" w:eastAsia="Times New Roman" w:hAnsi="Courier" w:cs="Arial"/>
+          <w:color w:val="000000"/>
+          <w:sz w:val="20"/>
+          <w:szCs w:val="20"/>
+        </w:rPr>
+        <w:t>class="org.glassfish.movieplex7.batch.SalesWriter"/&gt;</w:t>
+      </w:r>
+    </w:p>
+    <w:p>
+      <w:pPr>
+        <w:pStyle w:val="ListParagraph"/>
+        <w:ind w:left="0"/>
+        <w:rPr>
+          <w:rFonts w:ascii="Courier" w:eastAsia="Times New Roman" w:hAnsi="Courier" w:cs="Arial"/>
+          <w:color w:val="000000"/>
+          <w:sz w:val="20"/>
+          <w:szCs w:val="20"/>
+        </w:rPr>
+      </w:pPr>
+      <w:r>
+        <w:rPr>
+          <w:rFonts w:ascii="Courier" w:eastAsia="Times New Roman" w:hAnsi="Courier" w:cs="Arial"/>
+          <w:color w:val="000000"/>
+          <w:sz w:val="20"/>
+          <w:szCs w:val="20"/>
+        </w:rPr>
+        <w:t>&lt;/batch-artifacts&gt;</w:t>
+      </w:r>
+    </w:p>
+    <w:p>
+      <w:pPr>
+        <w:pStyle w:val="ListParagraph"/>
+        <w:ind w:left="0"/>
+        <w:rPr>
+          <w:rFonts w:ascii="Arial" w:eastAsia="Times New Roman" w:hAnsi="Arial" w:cs="Arial"/>
+          <w:color w:val="000000"/>
+        </w:rPr>
+      </w:pPr>
+    </w:p>
+    <w:p>
+      <w:pPr>
+        <w:pStyle w:val="ListParagraph"/>
+        <w:ind w:left="0"/>
+        <w:rPr>
+          <w:rFonts w:ascii="Arial" w:eastAsia="Times New Roman" w:hAnsi="Arial" w:cs="Arial"/>
+          <w:color w:val="000000"/>
+        </w:rPr>
+      </w:pPr>
+      <w:r>
+        <w:rPr>
+          <w:rFonts w:ascii="Arial" w:eastAsia="Times New Roman" w:hAnsi="Arial" w:cs="Arial"/>
+          <w:color w:val="000000"/>
+        </w:rPr>
+        <w:t>A mapping between the reference used in “eod-sales.xml” and the class name implementing the interface is defined here.</w:t>
+      </w:r>
+    </w:p>
+    <w:p>
+      <w:pPr>
+        <w:pStyle w:val="ListParagraph"/>
+        <w:ind w:left="0"/>
+        <w:rPr>
+          <w:rFonts w:ascii="Arial" w:eastAsia="Times New Roman" w:hAnsi="Arial" w:cs="Arial"/>
+          <w:color w:val="000000"/>
+        </w:rPr>
+      </w:pPr>
+    </w:p>
+    <w:p>
+      <w:pPr>
+        <w:pStyle w:val="ListParagraph"/>
+        <w:ind w:left="0"/>
+        <w:rPr>
+          <w:rFonts w:ascii="Arial" w:eastAsia="Times New Roman" w:hAnsi="Arial" w:cs="Arial"/>
+          <w:color w:val="000000"/>
+        </w:rPr>
+      </w:pPr>
+      <w:r>
+        <w:rPr>
+          <w:rFonts w:ascii="Arial" w:eastAsia="Times New Roman" w:hAnsi="Arial" w:cs="Arial"/>
+          <w:color w:val="000000"/>
+        </w:rPr>
+        <w:t xml:space="preserve">Track the status of the </w:t>
+      </w:r>
+      <w:hyperlink r:id="rId61" w:history="1">
+        <w:r>
+          <w:rPr>
+            <w:rStyle w:val="Hyperlink"/>
+            <w:rFonts w:ascii="Arial" w:eastAsia="Times New Roman" w:hAnsi="Arial" w:cs="Arial"/>
+          </w:rPr>
+          <w:t>GLASSFISH-19752</w:t>
+        </w:r>
+      </w:hyperlink>
+      <w:r>
+        <w:rPr>
+          <w:rFonts w:ascii="Arial" w:eastAsia="Times New Roman" w:hAnsi="Arial" w:cs="Arial"/>
+          <w:color w:val="000000"/>
+        </w:rPr>
         <w:t>.</w:t>
       </w:r>
     </w:p>
@@ -40480,7 +40517,7 @@
         </w:rPr>
         <w:t xml:space="preserve"> is required as a workaround to </w:t>
       </w:r>
-      <w:hyperlink r:id="rId61" w:history="1">
+      <w:hyperlink r:id="rId62" w:history="1">
         <w:r>
           <w:rPr>
             <w:rStyle w:val="Hyperlink"/>
@@ -41555,7 +41592,7 @@
                     </pic:cNvPicPr>
                   </pic:nvPicPr>
                   <pic:blipFill>
-                    <a:blip r:embed="rId62">
+                    <a:blip r:embed="rId63">
                       <a:extLst>
                         <a:ext uri="{28A0092B-C50C-407E-A947-70E740481C1C}">
                           <a14:useLocalDpi xmlns:a14="http://schemas.microsoft.com/office/drawing/2010/main" val="0"/>
@@ -41907,7 +41944,7 @@
                     </pic:cNvPicPr>
                   </pic:nvPicPr>
                   <pic:blipFill>
-                    <a:blip r:embed="rId63">
+                    <a:blip r:embed="rId64">
                       <a:extLst>
                         <a:ext uri="{28A0092B-C50C-407E-A947-70E740481C1C}">
                           <a14:useLocalDpi xmlns:a14="http://schemas.microsoft.com/office/drawing/2010/main" val="0"/>
@@ -42531,7 +42568,7 @@
                     </pic:cNvPicPr>
                   </pic:nvPicPr>
                   <pic:blipFill>
-                    <a:blip r:embed="rId64">
+                    <a:blip r:embed="rId65">
                       <a:extLst>
                         <a:ext uri="{28A0092B-C50C-407E-A947-70E740481C1C}">
                           <a14:useLocalDpi xmlns:a14="http://schemas.microsoft.com/office/drawing/2010/main" val="0"/>
@@ -43083,7 +43120,7 @@
       <w:pPr>
         <w:pStyle w:val="Heading1"/>
       </w:pPr>
-      <w:bookmarkStart w:id="142" w:name="_Toc225679230"/>
+      <w:bookmarkStart w:id="142" w:name="_Toc225679673"/>
       <w:r>
         <w:t xml:space="preserve">9.0 </w:t>
       </w:r>
@@ -44725,7 +44762,7 @@
                     </pic:cNvPicPr>
                   </pic:nvPicPr>
                   <pic:blipFill>
-                    <a:blip r:embed="rId65">
+                    <a:blip r:embed="rId66">
                       <a:extLst>
                         <a:ext uri="{28A0092B-C50C-407E-A947-70E740481C1C}">
                           <a14:useLocalDpi xmlns:a14="http://schemas.microsoft.com/office/drawing/2010/main" val="0"/>
@@ -44848,7 +44885,7 @@
         </w:rPr>
         <w:t xml:space="preserve">However until </w:t>
       </w:r>
-      <w:hyperlink r:id="rId66" w:history="1">
+      <w:hyperlink r:id="rId67" w:history="1">
         <w:r>
           <w:rPr>
             <w:rStyle w:val="Hyperlink"/>
@@ -47522,7 +47559,7 @@
                     </pic:cNvPicPr>
                   </pic:nvPicPr>
                   <pic:blipFill>
-                    <a:blip r:embed="rId67">
+                    <a:blip r:embed="rId68">
                       <a:extLst>
                         <a:ext uri="{28A0092B-C50C-407E-A947-70E740481C1C}">
                           <a14:useLocalDpi xmlns:a14="http://schemas.microsoft.com/office/drawing/2010/main" val="0"/>
@@ -47670,7 +47707,7 @@
                     </pic:cNvPicPr>
                   </pic:nvPicPr>
                   <pic:blipFill>
-                    <a:blip r:embed="rId68">
+                    <a:blip r:embed="rId69">
                       <a:extLst>
                         <a:ext uri="{28A0092B-C50C-407E-A947-70E740481C1C}">
                           <a14:useLocalDpi xmlns:a14="http://schemas.microsoft.com/office/drawing/2010/main" val="0"/>
@@ -47878,7 +47915,7 @@
                     </pic:cNvPicPr>
                   </pic:nvPicPr>
                   <pic:blipFill>
-                    <a:blip r:embed="rId69">
+                    <a:blip r:embed="rId70">
                       <a:extLst>
                         <a:ext uri="{28A0092B-C50C-407E-A947-70E740481C1C}">
                           <a14:useLocalDpi xmlns:a14="http://schemas.microsoft.com/office/drawing/2010/main" val="0"/>
@@ -48042,7 +48079,7 @@
                     </pic:cNvPicPr>
                   </pic:nvPicPr>
                   <pic:blipFill>
-                    <a:blip r:embed="rId70">
+                    <a:blip r:embed="rId71">
                       <a:extLst>
                         <a:ext uri="{28A0092B-C50C-407E-A947-70E740481C1C}">
                           <a14:useLocalDpi xmlns:a14="http://schemas.microsoft.com/office/drawing/2010/main" val="0"/>
@@ -48202,7 +48239,7 @@
                     </pic:cNvPicPr>
                   </pic:nvPicPr>
                   <pic:blipFill>
-                    <a:blip r:embed="rId71">
+                    <a:blip r:embed="rId72">
                       <a:extLst>
                         <a:ext uri="{28A0092B-C50C-407E-A947-70E740481C1C}">
                           <a14:useLocalDpi xmlns:a14="http://schemas.microsoft.com/office/drawing/2010/main" val="0"/>
@@ -48365,7 +48402,7 @@
                     </pic:cNvPicPr>
                   </pic:nvPicPr>
                   <pic:blipFill>
-                    <a:blip r:embed="rId72">
+                    <a:blip r:embed="rId73">
                       <a:extLst>
                         <a:ext uri="{28A0092B-C50C-407E-A947-70E740481C1C}">
                           <a14:useLocalDpi xmlns:a14="http://schemas.microsoft.com/office/drawing/2010/main" val="0"/>
@@ -48533,7 +48570,7 @@
                     </pic:cNvPicPr>
                   </pic:nvPicPr>
                   <pic:blipFill>
-                    <a:blip r:embed="rId73">
+                    <a:blip r:embed="rId74">
                       <a:extLst>
                         <a:ext uri="{28A0092B-C50C-407E-A947-70E740481C1C}">
                           <a14:useLocalDpi xmlns:a14="http://schemas.microsoft.com/office/drawing/2010/main" val="0"/>
@@ -48659,7 +48696,7 @@
       <w:pPr>
         <w:pStyle w:val="Heading1"/>
       </w:pPr>
-      <w:bookmarkStart w:id="187" w:name="_Toc225679231"/>
+      <w:bookmarkStart w:id="187" w:name="_Toc225679674"/>
       <w:r>
         <w:t>10</w:t>
       </w:r>
@@ -49426,7 +49463,7 @@
         </w:rPr>
       </w:pPr>
     </w:p>
-    <w:bookmarkStart w:id="188" w:name="_Toc225679232"/>
+    <w:bookmarkStart w:id="188" w:name="_Toc225679675"/>
     <w:p>
       <w:pPr>
         <w:pStyle w:val="Heading1"/>
@@ -49556,7 +49593,7 @@
                     </pic:cNvPicPr>
                   </pic:nvPicPr>
                   <pic:blipFill>
-                    <a:blip r:embed="rId74">
+                    <a:blip r:embed="rId75">
                       <a:extLst>
                         <a:ext uri="{28A0092B-C50C-407E-A947-70E740481C1C}">
                           <a14:useLocalDpi xmlns:a14="http://schemas.microsoft.com/office/drawing/2010/main" val="0"/>
@@ -49766,7 +49803,7 @@
       <w:pPr>
         <w:pStyle w:val="Heading1"/>
       </w:pPr>
-      <w:bookmarkStart w:id="189" w:name="_Toc225679233"/>
+      <w:bookmarkStart w:id="189" w:name="_Toc225679676"/>
       <w:r>
         <w:t>12</w:t>
       </w:r>
@@ -49946,7 +49983,7 @@
       <w:pPr>
         <w:pStyle w:val="Heading1"/>
       </w:pPr>
-      <w:bookmarkStart w:id="190" w:name="_Toc225679234"/>
+      <w:bookmarkStart w:id="190" w:name="_Toc225679677"/>
       <w:r>
         <w:t>13</w:t>
       </w:r>
@@ -49979,7 +50016,7 @@
         </w:rPr>
         <w:t xml:space="preserve">The completed solution can be downloaded from </w:t>
       </w:r>
-      <w:hyperlink r:id="rId75" w:history="1">
+      <w:hyperlink r:id="rId76" w:history="1">
         <w:r>
           <w:rPr>
             <w:rStyle w:val="Hyperlink"/>
@@ -50008,7 +50045,7 @@
       <w:pPr>
         <w:pStyle w:val="Heading1"/>
       </w:pPr>
-      <w:bookmarkStart w:id="191" w:name="_Toc225679235"/>
+      <w:bookmarkStart w:id="191" w:name="_Toc225679678"/>
       <w:r>
         <w:t>14.0 TODO</w:t>
       </w:r>
@@ -50099,7 +50136,7 @@
       <w:pPr>
         <w:pStyle w:val="Heading1"/>
       </w:pPr>
-      <w:bookmarkStart w:id="192" w:name="_Toc225679236"/>
+      <w:bookmarkStart w:id="192" w:name="_Toc225679679"/>
       <w:r>
         <w:t>Appendix</w:t>
       </w:r>
@@ -50121,7 +50158,7 @@
       </w:pPr>
       <w:bookmarkStart w:id="193" w:name="AppendixA"/>
       <w:bookmarkStart w:id="194" w:name="_Appendix_A:_Configure"/>
-      <w:bookmarkStart w:id="195" w:name="_Toc225679237"/>
+      <w:bookmarkStart w:id="195" w:name="_Toc225679680"/>
       <w:bookmarkEnd w:id="193"/>
       <w:bookmarkEnd w:id="194"/>
       <w:r>
@@ -50190,7 +50227,7 @@
         </w:rPr>
         <w:t xml:space="preserve">from </w:t>
       </w:r>
-      <w:hyperlink r:id="rId76" w:history="1">
+      <w:hyperlink r:id="rId77" w:history="1">
         <w:r>
           <w:rPr>
             <w:rStyle w:val="Hyperlink"/>
@@ -50274,7 +50311,7 @@
                     </pic:cNvPicPr>
                   </pic:nvPicPr>
                   <pic:blipFill>
-                    <a:blip r:embed="rId77">
+                    <a:blip r:embed="rId78">
                       <a:extLst>
                         <a:ext uri="{28A0092B-C50C-407E-A947-70E740481C1C}">
                           <a14:useLocalDpi xmlns:a14="http://schemas.microsoft.com/office/drawing/2010/main" val="0"/>
@@ -50517,7 +50554,7 @@
                     </pic:cNvPicPr>
                   </pic:nvPicPr>
                   <pic:blipFill rotWithShape="1">
-                    <a:blip r:embed="rId78">
+                    <a:blip r:embed="rId79">
                       <a:extLst>
                         <a:ext uri="{28A0092B-C50C-407E-A947-70E740481C1C}">
                           <a14:useLocalDpi xmlns:a14="http://schemas.microsoft.com/office/drawing/2010/main" val="0"/>
@@ -50802,12 +50839,12 @@
     </w:p>
     <w:p/>
     <w:sectPr>
-      <w:headerReference w:type="even" r:id="rId79"/>
-      <w:headerReference w:type="default" r:id="rId80"/>
-      <w:footerReference w:type="even" r:id="rId81"/>
-      <w:footerReference w:type="default" r:id="rId82"/>
-      <w:headerReference w:type="first" r:id="rId83"/>
-      <w:footerReference w:type="first" r:id="rId84"/>
+      <w:headerReference w:type="even" r:id="rId80"/>
+      <w:headerReference w:type="default" r:id="rId81"/>
+      <w:footerReference w:type="even" r:id="rId82"/>
+      <w:footerReference w:type="default" r:id="rId83"/>
+      <w:headerReference w:type="first" r:id="rId84"/>
+      <w:footerReference w:type="first" r:id="rId85"/>
       <w:pgSz w:w="12240" w:h="15840"/>
       <w:pgMar w:top="1440" w:right="1800" w:bottom="1440" w:left="1800" w:header="720" w:footer="720" w:gutter="0"/>
       <w:cols w:space="720"/>
@@ -54430,7 +54467,7 @@
 </file>
 
 <file path=customXml/itemProps1.xml><?xml version="1.0" encoding="utf-8"?>
-<ds:datastoreItem xmlns:ds="http://schemas.openxmlformats.org/officeDocument/2006/customXml" ds:itemID="{B5C01DCC-7E43-0A4F-A006-CCE3A0E3D63E}">
+<ds:datastoreItem xmlns:ds="http://schemas.openxmlformats.org/officeDocument/2006/customXml" ds:itemID="{D2A1938F-0F38-E24D-96B6-005F12BE6CAB}">
   <ds:schemaRefs>
     <ds:schemaRef ds:uri="http://schemas.openxmlformats.org/officeDocument/2006/bibliography"/>
   </ds:schemaRefs>

</xml_diff>